<commit_message>
finish bab 3 matriks + jadwal
</commit_message>
<xml_diff>
--- a/bab iii format.docx
+++ b/bab iii format.docx
@@ -3140,7 +3140,6 @@
         <w:t xml:space="preserve">, </w:t>
       </w:r>
       <w:proofErr w:type="spellStart"/>
-      <w:proofErr w:type="gramStart"/>
       <w:r>
         <w:rPr>
           <w:rFonts w:ascii="Arial" w:eastAsia="Calibri" w:hAnsi="Arial" w:cs="Arial"/>
@@ -3151,7 +3150,6 @@
         <w:t>S.Sos</w:t>
       </w:r>
       <w:proofErr w:type="spellEnd"/>
-      <w:proofErr w:type="gramEnd"/>
       <w:r>
         <w:rPr>
           <w:rFonts w:ascii="Arial" w:eastAsia="Calibri" w:hAnsi="Arial" w:cs="Arial"/>
@@ -3162,7 +3160,6 @@
         <w:t xml:space="preserve">. </w:t>
       </w:r>
       <w:proofErr w:type="spellStart"/>
-      <w:proofErr w:type="gramStart"/>
       <w:r>
         <w:rPr>
           <w:rFonts w:ascii="Arial" w:eastAsia="Calibri" w:hAnsi="Arial" w:cs="Arial"/>
@@ -3191,7 +3188,6 @@
         <w:t>u</w:t>
       </w:r>
       <w:proofErr w:type="spellEnd"/>
-      <w:proofErr w:type="gramEnd"/>
       <w:r>
         <w:rPr>
           <w:rFonts w:ascii="Arial" w:eastAsia="Calibri" w:hAnsi="Arial" w:cs="Arial"/>
@@ -4906,9 +4902,8 @@
           <w:szCs w:val="24"/>
           <w:lang w:val="fr-FR"/>
         </w:rPr>
-        <w:t>A.</w:t>
-      </w:r>
-      <w:proofErr w:type="gramStart"/>
+        <w:t>A.Md.</w:t>
+      </w:r>
       <w:r>
         <w:rPr>
           <w:rFonts w:ascii="Arial" w:eastAsia="Calibri" w:hAnsi="Arial" w:cs="Arial"/>
@@ -4916,19 +4911,9 @@
           <w:szCs w:val="24"/>
           <w:lang w:val="fr-FR"/>
         </w:rPr>
-        <w:t>Md.</w:t>
-      </w:r>
-      <w:r>
-        <w:rPr>
-          <w:rFonts w:ascii="Arial" w:eastAsia="Calibri" w:hAnsi="Arial" w:cs="Arial"/>
-          <w:sz w:val="24"/>
-          <w:szCs w:val="24"/>
-          <w:lang w:val="fr-FR"/>
-        </w:rPr>
         <w:t>Kom</w:t>
       </w:r>
       <w:proofErr w:type="spellEnd"/>
-      <w:proofErr w:type="gramEnd"/>
       <w:r>
         <w:rPr>
           <w:rFonts w:ascii="Arial" w:eastAsia="Calibri" w:hAnsi="Arial" w:cs="Arial"/>
@@ -8436,7 +8421,6 @@
         <w:t xml:space="preserve"> </w:t>
       </w:r>
       <w:proofErr w:type="spellStart"/>
-      <w:proofErr w:type="gramStart"/>
       <w:r>
         <w:rPr>
           <w:rFonts w:ascii="Arial" w:hAnsi="Arial" w:cs="Arial"/>
@@ -8467,7 +8451,6 @@
         <w:t>Optimalisasi</w:t>
       </w:r>
       <w:proofErr w:type="spellEnd"/>
-      <w:proofErr w:type="gramEnd"/>
       <w:r>
         <w:rPr>
           <w:rFonts w:ascii="Arial" w:hAnsi="Arial" w:cs="Arial"/>
@@ -8704,7 +8687,6 @@
         <w:t xml:space="preserve"> </w:t>
       </w:r>
       <w:proofErr w:type="spellStart"/>
-      <w:proofErr w:type="gramStart"/>
       <w:r>
         <w:rPr>
           <w:rFonts w:ascii="Arial" w:hAnsi="Arial" w:cs="Arial"/>
@@ -8735,7 +8717,6 @@
         <w:t>Optimalisasi</w:t>
       </w:r>
       <w:proofErr w:type="spellEnd"/>
-      <w:proofErr w:type="gramEnd"/>
       <w:r>
         <w:rPr>
           <w:rFonts w:ascii="Arial" w:hAnsi="Arial" w:cs="Arial"/>
@@ -9346,7 +9327,6 @@
         <w:t xml:space="preserve"> </w:t>
       </w:r>
       <w:proofErr w:type="spellStart"/>
-      <w:proofErr w:type="gramStart"/>
       <w:r>
         <w:rPr>
           <w:rFonts w:ascii="Arial" w:hAnsi="Arial" w:cs="Arial"/>
@@ -9377,7 +9357,6 @@
         <w:t>Optimalisasi</w:t>
       </w:r>
       <w:proofErr w:type="spellEnd"/>
-      <w:proofErr w:type="gramEnd"/>
       <w:r>
         <w:rPr>
           <w:rFonts w:ascii="Arial" w:hAnsi="Arial" w:cs="Arial"/>
@@ -23720,6 +23699,13 @@
           <w:rFonts w:ascii="Arial" w:hAnsi="Arial" w:cs="Arial"/>
           <w:lang w:val="sv-SE"/>
         </w:rPr>
+        <w:t>.</w:t>
+      </w:r>
+      <w:r>
+        <w:rPr>
+          <w:rFonts w:ascii="Arial" w:hAnsi="Arial" w:cs="Arial"/>
+          <w:lang w:val="sv-SE"/>
+        </w:rPr>
         <w:br/>
         <w:t xml:space="preserve">c. </w:t>
       </w:r>
@@ -23765,6 +23751,13 @@
           <w:rFonts w:ascii="Arial" w:hAnsi="Arial" w:cs="Arial"/>
           <w:lang w:val="sv-SE"/>
         </w:rPr>
+        <w:t>.</w:t>
+      </w:r>
+      <w:r>
+        <w:rPr>
+          <w:rFonts w:ascii="Arial" w:hAnsi="Arial" w:cs="Arial"/>
+          <w:lang w:val="sv-SE"/>
+        </w:rPr>
         <w:br/>
         <w:t xml:space="preserve">e. </w:t>
       </w:r>
@@ -23772,32 +23765,7 @@
         <w:rPr>
           <w:rFonts w:ascii="Arial" w:hAnsi="Arial" w:cs="Arial"/>
         </w:rPr>
-        <w:t xml:space="preserve">Melakukan evaluasi menyeluruh dan menyusun laporan hasil implementasi untuk </w:t>
-      </w:r>
-      <w:r>
-        <w:rPr>
-          <w:rFonts w:ascii="Arial" w:hAnsi="Arial" w:cs="Arial"/>
-        </w:rPr>
-        <w:br/>
-        <w:t xml:space="preserve">    </w:t>
-      </w:r>
-      <w:r>
-        <w:rPr>
-          <w:rFonts w:ascii="Arial" w:hAnsi="Arial" w:cs="Arial"/>
-        </w:rPr>
-        <w:t xml:space="preserve">memastikan </w:t>
-      </w:r>
-      <w:r>
-        <w:rPr>
-          <w:rFonts w:ascii="Arial" w:hAnsi="Arial" w:cs="Arial"/>
-        </w:rPr>
-        <w:t>jalannya</w:t>
-      </w:r>
-      <w:r>
-        <w:rPr>
-          <w:rFonts w:ascii="Arial" w:hAnsi="Arial" w:cs="Arial"/>
-        </w:rPr>
-        <w:t xml:space="preserve"> sistem digitalisasi arsip di Subdisminbata.</w:t>
+        <w:t>Melakukan evaluasi dan menyusun laporan hasil implementasi.</w:t>
       </w:r>
     </w:p>
     <w:p>
@@ -27141,6 +27109,15 @@
               </w:rPr>
               <w:t xml:space="preserve"> </w:t>
             </w:r>
+            <w:r>
+              <w:rPr>
+                <w:rFonts w:ascii="Arial" w:hAnsi="Arial" w:cs="Arial"/>
+                <w:sz w:val="20"/>
+                <w:szCs w:val="20"/>
+                <w:lang w:val="sv-SE"/>
+              </w:rPr>
+              <w:t>alur digitalisasi dokumen disposisi</w:t>
+            </w:r>
           </w:p>
         </w:tc>
         <w:tc>
@@ -27172,7 +27149,23 @@
                 <w:rFonts w:ascii="Arial" w:hAnsi="Arial" w:cs="Arial"/>
                 <w:lang w:val="sv-SE"/>
               </w:rPr>
-              <w:t>Tersedia alur digitalisasi dokumen disposisi</w:t>
+              <w:t xml:space="preserve">Dari tahapan dan kegiatan yang sudah dilakukan dihasilkan </w:t>
+            </w:r>
+            <w:r>
+              <w:rPr>
+                <w:rFonts w:ascii="Arial" w:hAnsi="Arial" w:cs="Arial"/>
+                <w:i/>
+                <w:iCs/>
+                <w:lang w:val="sv-SE"/>
+              </w:rPr>
+              <w:t xml:space="preserve">draft </w:t>
+            </w:r>
+            <w:r>
+              <w:rPr>
+                <w:rFonts w:ascii="Arial" w:hAnsi="Arial" w:cs="Arial"/>
+                <w:lang w:val="sv-SE"/>
+              </w:rPr>
+              <w:t>alur digitalisasi dokumen disposisi</w:t>
             </w:r>
           </w:p>
         </w:tc>
@@ -27197,6 +27190,194 @@
               <w:spacing w:after="0"/>
               <w:rPr>
                 <w:rFonts w:ascii="Arial" w:eastAsia="Cambria" w:hAnsi="Arial" w:cs="Arial"/>
+                <w:sz w:val="20"/>
+                <w:szCs w:val="20"/>
+              </w:rPr>
+            </w:pPr>
+            <w:r>
+              <w:rPr>
+                <w:rFonts w:ascii="Arial" w:eastAsia="Cambria" w:hAnsi="Arial" w:cs="Arial"/>
+                <w:b/>
+                <w:bCs/>
+                <w:sz w:val="20"/>
+                <w:szCs w:val="20"/>
+              </w:rPr>
+              <w:t>Berorientasi Pelayanan</w:t>
+            </w:r>
+            <w:r>
+              <w:rPr>
+                <w:rFonts w:ascii="Arial" w:eastAsia="Cambria" w:hAnsi="Arial" w:cs="Arial"/>
+                <w:b/>
+                <w:bCs/>
+                <w:sz w:val="20"/>
+                <w:szCs w:val="20"/>
+              </w:rPr>
+              <w:br/>
+            </w:r>
+            <w:r>
+              <w:rPr>
+                <w:rFonts w:ascii="Arial" w:eastAsia="Cambria" w:hAnsi="Arial" w:cs="Arial"/>
+                <w:sz w:val="20"/>
+                <w:szCs w:val="20"/>
+              </w:rPr>
+              <w:t>Digitalisasi dokumen disposisi mempercepat akses informasi, mendukung pelayanan yang lebih efisien.</w:t>
+            </w:r>
+          </w:p>
+          <w:p>
+            <w:pPr>
+              <w:spacing w:after="0"/>
+              <w:rPr>
+                <w:rFonts w:ascii="Arial" w:eastAsia="Cambria" w:hAnsi="Arial" w:cs="Arial"/>
+                <w:sz w:val="20"/>
+                <w:szCs w:val="20"/>
+              </w:rPr>
+            </w:pPr>
+            <w:r>
+              <w:rPr>
+                <w:rFonts w:ascii="Arial" w:eastAsia="Cambria" w:hAnsi="Arial" w:cs="Arial"/>
+                <w:b/>
+                <w:bCs/>
+                <w:sz w:val="20"/>
+                <w:szCs w:val="20"/>
+              </w:rPr>
+              <w:t>Akuntabel</w:t>
+            </w:r>
+            <w:r>
+              <w:rPr>
+                <w:rFonts w:ascii="Arial" w:eastAsia="Cambria" w:hAnsi="Arial" w:cs="Arial"/>
+                <w:sz w:val="20"/>
+                <w:szCs w:val="20"/>
+              </w:rPr>
+              <w:br/>
+            </w:r>
+            <w:r>
+              <w:rPr>
+                <w:rFonts w:ascii="Arial" w:eastAsia="Cambria" w:hAnsi="Arial" w:cs="Arial"/>
+                <w:sz w:val="20"/>
+                <w:szCs w:val="20"/>
+              </w:rPr>
+              <w:t>Alur digital yang terstandarisasi memastikan transparansi dan kejelasan dalam proses pengarsipan.</w:t>
+            </w:r>
+          </w:p>
+          <w:p>
+            <w:pPr>
+              <w:spacing w:after="0"/>
+              <w:rPr>
+                <w:rFonts w:ascii="Arial" w:eastAsia="Cambria" w:hAnsi="Arial" w:cs="Arial"/>
+                <w:sz w:val="20"/>
+                <w:szCs w:val="20"/>
+              </w:rPr>
+            </w:pPr>
+            <w:r>
+              <w:rPr>
+                <w:rFonts w:ascii="Arial" w:eastAsia="Cambria" w:hAnsi="Arial" w:cs="Arial"/>
+                <w:b/>
+                <w:bCs/>
+                <w:sz w:val="20"/>
+                <w:szCs w:val="20"/>
+              </w:rPr>
+              <w:t>Kompeten</w:t>
+            </w:r>
+            <w:r>
+              <w:rPr>
+                <w:rFonts w:ascii="Arial" w:eastAsia="Cambria" w:hAnsi="Arial" w:cs="Arial"/>
+                <w:b/>
+                <w:bCs/>
+                <w:sz w:val="20"/>
+                <w:szCs w:val="20"/>
+              </w:rPr>
+              <w:br/>
+            </w:r>
+            <w:r>
+              <w:rPr>
+                <w:rFonts w:ascii="Arial" w:eastAsia="Cambria" w:hAnsi="Arial" w:cs="Arial"/>
+                <w:sz w:val="20"/>
+                <w:szCs w:val="20"/>
+              </w:rPr>
+              <w:t>Perancangan alur digitalisasi memerlukan peningkatan kompetensi teknologi dan manajemen dokumen.</w:t>
+            </w:r>
+          </w:p>
+          <w:p>
+            <w:pPr>
+              <w:spacing w:after="0"/>
+              <w:rPr>
+                <w:rFonts w:ascii="Arial" w:eastAsia="Cambria" w:hAnsi="Arial" w:cs="Arial"/>
+                <w:sz w:val="20"/>
+                <w:szCs w:val="20"/>
+              </w:rPr>
+            </w:pPr>
+            <w:r>
+              <w:rPr>
+                <w:rFonts w:ascii="Arial" w:eastAsia="Cambria" w:hAnsi="Arial" w:cs="Arial"/>
+                <w:b/>
+                <w:bCs/>
+                <w:sz w:val="20"/>
+                <w:szCs w:val="20"/>
+              </w:rPr>
+              <w:t>Adaptif</w:t>
+            </w:r>
+            <w:r>
+              <w:rPr>
+                <w:rFonts w:ascii="Arial" w:eastAsia="Cambria" w:hAnsi="Arial" w:cs="Arial"/>
+                <w:b/>
+                <w:bCs/>
+                <w:sz w:val="20"/>
+                <w:szCs w:val="20"/>
+              </w:rPr>
+              <w:br/>
+            </w:r>
+            <w:r>
+              <w:rPr>
+                <w:rFonts w:ascii="Arial" w:eastAsia="Cambria" w:hAnsi="Arial" w:cs="Arial"/>
+                <w:sz w:val="20"/>
+                <w:szCs w:val="20"/>
+              </w:rPr>
+              <w:t>Kegiatan ini menunjukkan kemampuan berinovasi menghadapi perubahan menuju transformasi digital.</w:t>
+            </w:r>
+          </w:p>
+          <w:p>
+            <w:pPr>
+              <w:spacing w:after="0"/>
+              <w:rPr>
+                <w:rFonts w:ascii="Arial" w:eastAsia="Cambria" w:hAnsi="Arial" w:cs="Arial"/>
+                <w:sz w:val="20"/>
+                <w:szCs w:val="20"/>
+              </w:rPr>
+            </w:pPr>
+            <w:r>
+              <w:rPr>
+                <w:rFonts w:ascii="Arial" w:eastAsia="Cambria" w:hAnsi="Arial" w:cs="Arial"/>
+                <w:b/>
+                <w:bCs/>
+                <w:sz w:val="20"/>
+                <w:szCs w:val="20"/>
+              </w:rPr>
+              <w:t>Manajemen ASN</w:t>
+            </w:r>
+            <w:r>
+              <w:rPr>
+                <w:rFonts w:ascii="Arial" w:eastAsia="Cambria" w:hAnsi="Arial" w:cs="Arial"/>
+                <w:b/>
+                <w:bCs/>
+                <w:sz w:val="20"/>
+                <w:szCs w:val="20"/>
+              </w:rPr>
+              <w:br/>
+            </w:r>
+            <w:r>
+              <w:rPr>
+                <w:rFonts w:ascii="Arial" w:eastAsia="Cambria" w:hAnsi="Arial" w:cs="Arial"/>
+                <w:sz w:val="20"/>
+                <w:szCs w:val="20"/>
+              </w:rPr>
+              <w:t>Proses perancangan alur digitalisasi melatih ASN dalam penguasaan teknologi dan sistem manajemen dokumen.</w:t>
+            </w:r>
+          </w:p>
+          <w:p>
+            <w:pPr>
+              <w:spacing w:after="0"/>
+              <w:rPr>
+                <w:rFonts w:ascii="Arial" w:eastAsia="Cambria" w:hAnsi="Arial" w:cs="Arial"/>
                 <w:color w:val="FF0000"/>
                 <w:sz w:val="20"/>
                 <w:szCs w:val="20"/>
@@ -27205,10 +27386,31 @@
             </w:pPr>
             <w:r>
               <w:rPr>
-                <w:rFonts w:ascii="Arial" w:hAnsi="Arial" w:cs="Arial"/>
-                <w:lang w:val="sv-SE"/>
-              </w:rPr>
-              <w:t>Adaptif: Menyesuaikan dengan budaya kerja yang sudah ada</w:t>
+                <w:rFonts w:ascii="Arial" w:eastAsia="Cambria" w:hAnsi="Arial" w:cs="Arial"/>
+                <w:b/>
+                <w:bCs/>
+                <w:sz w:val="20"/>
+                <w:szCs w:val="20"/>
+              </w:rPr>
+              <w:t>SMART ASN</w:t>
+            </w:r>
+            <w:r>
+              <w:rPr>
+                <w:rFonts w:ascii="Arial" w:eastAsia="Cambria" w:hAnsi="Arial" w:cs="Arial"/>
+                <w:b/>
+                <w:bCs/>
+                <w:sz w:val="20"/>
+                <w:szCs w:val="20"/>
+              </w:rPr>
+              <w:br/>
+            </w:r>
+            <w:r>
+              <w:rPr>
+                <w:rFonts w:ascii="Arial" w:eastAsia="Cambria" w:hAnsi="Arial" w:cs="Arial"/>
+                <w:sz w:val="20"/>
+                <w:szCs w:val="20"/>
+              </w:rPr>
+              <w:t>Digitalisasi memungkinkan pengelolaan data yang terstandarisasi dan mudah diakses.</w:t>
             </w:r>
           </w:p>
         </w:tc>
@@ -27241,9 +27443,8 @@
             <w:r>
               <w:rPr>
                 <w:rFonts w:ascii="Arial" w:hAnsi="Arial" w:cs="Arial"/>
-                <w:lang w:val="sv-SE"/>
-              </w:rPr>
-              <w:t>Membantu meningkatkan efeketifitas pekerjaan</w:t>
+              </w:rPr>
+              <w:t>Kegiatan ini mendukung visi modern Disminpersau melalui digitalisasi dokumen disposisi, yang sejalan dengan misi pengelolaan data personel secara akurat dan terpercaya serta pelaksanaan administrasi yang profesional dan efisien.</w:t>
             </w:r>
           </w:p>
         </w:tc>
@@ -27422,7 +27623,34 @@
                 <w:szCs w:val="20"/>
                 <w:lang w:val="sv-SE"/>
               </w:rPr>
-              <w:t>Melaksanakan kegiata simulasi sesuai rancangan kegiatan yang sudah dibuat</w:t>
+              <w:t>Melaksanakan kegiata</w:t>
+            </w:r>
+            <w:r>
+              <w:rPr>
+                <w:rFonts w:ascii="Arial" w:hAnsi="Arial" w:cs="Arial"/>
+                <w:sz w:val="20"/>
+                <w:szCs w:val="20"/>
+                <w:lang w:val="sv-SE"/>
+              </w:rPr>
+              <w:t>n</w:t>
+            </w:r>
+            <w:r>
+              <w:rPr>
+                <w:rFonts w:ascii="Arial" w:hAnsi="Arial" w:cs="Arial"/>
+                <w:sz w:val="20"/>
+                <w:szCs w:val="20"/>
+                <w:lang w:val="sv-SE"/>
+              </w:rPr>
+              <w:t xml:space="preserve"> simulasi sesuai rancangan kegiatan yang suda</w:t>
+            </w:r>
+            <w:r>
+              <w:rPr>
+                <w:rFonts w:ascii="Arial" w:hAnsi="Arial" w:cs="Arial"/>
+                <w:sz w:val="20"/>
+                <w:szCs w:val="20"/>
+                <w:lang w:val="sv-SE"/>
+              </w:rPr>
+              <w:t>h dibuat</w:t>
             </w:r>
           </w:p>
           <w:p>
@@ -27441,6 +27669,22 @@
                 <w:lang w:val="sv-SE"/>
               </w:rPr>
               <w:t xml:space="preserve">3. </w:t>
+            </w:r>
+            <w:r>
+              <w:rPr>
+                <w:rFonts w:ascii="Arial" w:hAnsi="Arial" w:cs="Arial"/>
+                <w:sz w:val="20"/>
+                <w:szCs w:val="20"/>
+              </w:rPr>
+              <w:t>Melakukan evaluasi hasil simulasi dan menyusun rekomendasi perbaikan</w:t>
+            </w:r>
+            <w:r>
+              <w:rPr>
+                <w:rFonts w:ascii="Arial" w:hAnsi="Arial" w:cs="Arial"/>
+                <w:sz w:val="20"/>
+                <w:szCs w:val="20"/>
+              </w:rPr>
+              <w:t>.</w:t>
             </w:r>
           </w:p>
         </w:tc>
@@ -27514,10 +27758,286 @@
             </w:pPr>
             <w:r>
               <w:rPr>
-                <w:rFonts w:ascii="Arial" w:hAnsi="Arial" w:cs="Arial"/>
-                <w:lang w:val="sv-SE"/>
-              </w:rPr>
-              <w:t>Kolaboratif: Bekerja sama dengan personel terkait perihal sumulasi digitalisasi dokumen disposisi</w:t>
+                <w:rFonts w:ascii="Arial" w:eastAsia="Cambria" w:hAnsi="Arial" w:cs="Arial"/>
+                <w:b/>
+                <w:bCs/>
+                <w:sz w:val="20"/>
+                <w:szCs w:val="20"/>
+              </w:rPr>
+              <w:t>Harmonis</w:t>
+            </w:r>
+            <w:r>
+              <w:rPr>
+                <w:rFonts w:ascii="Arial" w:eastAsia="Cambria" w:hAnsi="Arial" w:cs="Arial"/>
+                <w:b/>
+                <w:bCs/>
+                <w:sz w:val="20"/>
+                <w:szCs w:val="20"/>
+              </w:rPr>
+              <w:br/>
+            </w:r>
+            <w:r>
+              <w:rPr>
+                <w:rFonts w:ascii="Arial" w:eastAsia="Cambria" w:hAnsi="Arial" w:cs="Arial"/>
+                <w:sz w:val="20"/>
+                <w:szCs w:val="20"/>
+              </w:rPr>
+              <w:t>M</w:t>
+            </w:r>
+            <w:r>
+              <w:rPr>
+                <w:rFonts w:ascii="Arial" w:eastAsia="Cambria" w:hAnsi="Arial" w:cs="Arial"/>
+                <w:sz w:val="20"/>
+                <w:szCs w:val="20"/>
+              </w:rPr>
+              <w:t>enjalin koordinasi dengan sikap saling menghargai</w:t>
+            </w:r>
+            <w:r>
+              <w:rPr>
+                <w:rFonts w:ascii="Arial" w:eastAsia="Cambria" w:hAnsi="Arial" w:cs="Arial"/>
+                <w:sz w:val="20"/>
+                <w:szCs w:val="20"/>
+              </w:rPr>
+              <w:t>.</w:t>
+            </w:r>
+          </w:p>
+          <w:p>
+            <w:pPr>
+              <w:spacing w:after="0"/>
+              <w:rPr>
+                <w:rFonts w:ascii="Arial" w:eastAsia="Cambria" w:hAnsi="Arial" w:cs="Arial"/>
+                <w:sz w:val="20"/>
+                <w:szCs w:val="20"/>
+              </w:rPr>
+            </w:pPr>
+            <w:r>
+              <w:rPr>
+                <w:rFonts w:ascii="Arial" w:eastAsia="Cambria" w:hAnsi="Arial" w:cs="Arial"/>
+                <w:b/>
+                <w:bCs/>
+                <w:sz w:val="20"/>
+                <w:szCs w:val="20"/>
+              </w:rPr>
+              <w:t>Kolaboratif</w:t>
+            </w:r>
+            <w:r>
+              <w:rPr>
+                <w:rFonts w:ascii="Arial" w:eastAsia="Cambria" w:hAnsi="Arial" w:cs="Arial"/>
+                <w:sz w:val="20"/>
+                <w:szCs w:val="20"/>
+              </w:rPr>
+              <w:br/>
+            </w:r>
+            <w:r>
+              <w:rPr>
+                <w:rFonts w:ascii="Arial" w:eastAsia="Cambria" w:hAnsi="Arial" w:cs="Arial"/>
+                <w:sz w:val="20"/>
+                <w:szCs w:val="20"/>
+              </w:rPr>
+              <w:t>Melibatkan beberapa pihak untuk bekerja sama dengan satu tujuan</w:t>
+            </w:r>
+          </w:p>
+          <w:p>
+            <w:pPr>
+              <w:spacing w:after="0"/>
+              <w:rPr>
+                <w:rFonts w:ascii="Arial" w:eastAsia="Cambria" w:hAnsi="Arial" w:cs="Arial"/>
+                <w:sz w:val="20"/>
+                <w:szCs w:val="20"/>
+              </w:rPr>
+            </w:pPr>
+            <w:r>
+              <w:rPr>
+                <w:rFonts w:ascii="Arial" w:eastAsia="Cambria" w:hAnsi="Arial" w:cs="Arial"/>
+                <w:b/>
+                <w:bCs/>
+                <w:sz w:val="20"/>
+                <w:szCs w:val="20"/>
+              </w:rPr>
+              <w:t>Kompeten</w:t>
+            </w:r>
+            <w:r>
+              <w:rPr>
+                <w:rFonts w:ascii="Arial" w:eastAsia="Cambria" w:hAnsi="Arial" w:cs="Arial"/>
+                <w:b/>
+                <w:bCs/>
+                <w:sz w:val="20"/>
+                <w:szCs w:val="20"/>
+              </w:rPr>
+              <w:br/>
+            </w:r>
+            <w:r>
+              <w:rPr>
+                <w:rFonts w:ascii="Arial" w:eastAsia="Cambria" w:hAnsi="Arial" w:cs="Arial"/>
+                <w:sz w:val="20"/>
+                <w:szCs w:val="20"/>
+              </w:rPr>
+              <w:t>Melaksanakan tugas dengan prosedur yang tepat dan dengan penuh tanggung jawab.</w:t>
+            </w:r>
+          </w:p>
+          <w:p>
+            <w:pPr>
+              <w:spacing w:after="0"/>
+              <w:rPr>
+                <w:rFonts w:ascii="Arial" w:eastAsia="Cambria" w:hAnsi="Arial" w:cs="Arial"/>
+                <w:sz w:val="20"/>
+                <w:szCs w:val="20"/>
+              </w:rPr>
+            </w:pPr>
+            <w:r>
+              <w:rPr>
+                <w:rFonts w:ascii="Arial" w:eastAsia="Cambria" w:hAnsi="Arial" w:cs="Arial"/>
+                <w:b/>
+                <w:bCs/>
+                <w:sz w:val="20"/>
+                <w:szCs w:val="20"/>
+              </w:rPr>
+              <w:t>Akuntabel</w:t>
+            </w:r>
+            <w:r>
+              <w:rPr>
+                <w:rFonts w:ascii="Arial" w:eastAsia="Cambria" w:hAnsi="Arial" w:cs="Arial"/>
+                <w:b/>
+                <w:bCs/>
+                <w:sz w:val="20"/>
+                <w:szCs w:val="20"/>
+              </w:rPr>
+              <w:br/>
+            </w:r>
+            <w:r>
+              <w:rPr>
+                <w:rFonts w:ascii="Arial" w:eastAsia="Cambria" w:hAnsi="Arial" w:cs="Arial"/>
+                <w:sz w:val="20"/>
+                <w:szCs w:val="20"/>
+              </w:rPr>
+              <w:t>B</w:t>
+            </w:r>
+            <w:r>
+              <w:rPr>
+                <w:rFonts w:ascii="Arial" w:eastAsia="Cambria" w:hAnsi="Arial" w:cs="Arial"/>
+                <w:sz w:val="20"/>
+                <w:szCs w:val="20"/>
+              </w:rPr>
+              <w:t>ertanggung jawab atas pelaksanaan yang sesuai rencana</w:t>
+            </w:r>
+            <w:r>
+              <w:rPr>
+                <w:rFonts w:ascii="Arial" w:eastAsia="Cambria" w:hAnsi="Arial" w:cs="Arial"/>
+                <w:sz w:val="20"/>
+                <w:szCs w:val="20"/>
+              </w:rPr>
+              <w:t>.</w:t>
+            </w:r>
+          </w:p>
+          <w:p>
+            <w:pPr>
+              <w:spacing w:after="0"/>
+              <w:rPr>
+                <w:rFonts w:ascii="Arial" w:eastAsia="Cambria" w:hAnsi="Arial" w:cs="Arial"/>
+                <w:sz w:val="20"/>
+                <w:szCs w:val="20"/>
+              </w:rPr>
+            </w:pPr>
+            <w:r>
+              <w:rPr>
+                <w:rFonts w:ascii="Arial" w:eastAsia="Cambria" w:hAnsi="Arial" w:cs="Arial"/>
+                <w:sz w:val="20"/>
+                <w:szCs w:val="20"/>
+              </w:rPr>
+              <w:t>Adaptif</w:t>
+            </w:r>
+            <w:r>
+              <w:rPr>
+                <w:rFonts w:ascii="Arial" w:eastAsia="Cambria" w:hAnsi="Arial" w:cs="Arial"/>
+                <w:sz w:val="20"/>
+                <w:szCs w:val="20"/>
+              </w:rPr>
+              <w:br/>
+              <w:t>M</w:t>
+            </w:r>
+            <w:r>
+              <w:rPr>
+                <w:rFonts w:ascii="Arial" w:eastAsia="Cambria" w:hAnsi="Arial" w:cs="Arial"/>
+                <w:sz w:val="20"/>
+                <w:szCs w:val="20"/>
+              </w:rPr>
+              <w:t>enerima masukan untuk perbaikan</w:t>
+            </w:r>
+          </w:p>
+          <w:p>
+            <w:pPr>
+              <w:spacing w:after="0"/>
+              <w:rPr>
+                <w:rFonts w:ascii="Arial" w:eastAsia="Cambria" w:hAnsi="Arial" w:cs="Arial"/>
+                <w:sz w:val="20"/>
+                <w:szCs w:val="20"/>
+              </w:rPr>
+            </w:pPr>
+            <w:r>
+              <w:rPr>
+                <w:rFonts w:ascii="Arial" w:eastAsia="Cambria" w:hAnsi="Arial" w:cs="Arial"/>
+                <w:b/>
+                <w:bCs/>
+                <w:sz w:val="20"/>
+                <w:szCs w:val="20"/>
+              </w:rPr>
+              <w:t>Manajemen ASN</w:t>
+            </w:r>
+            <w:r>
+              <w:rPr>
+                <w:rFonts w:ascii="Arial" w:eastAsia="Cambria" w:hAnsi="Arial" w:cs="Arial"/>
+                <w:b/>
+                <w:bCs/>
+                <w:sz w:val="20"/>
+                <w:szCs w:val="20"/>
+              </w:rPr>
+              <w:br/>
+            </w:r>
+            <w:r>
+              <w:rPr>
+                <w:rFonts w:ascii="Arial" w:eastAsia="Cambria" w:hAnsi="Arial" w:cs="Arial"/>
+                <w:sz w:val="20"/>
+                <w:szCs w:val="20"/>
+              </w:rPr>
+              <w:t>Mendorong efisiensi proses dan pengembangan kapasitas ASN melalui praktik langsung.</w:t>
+            </w:r>
+          </w:p>
+          <w:p>
+            <w:pPr>
+              <w:spacing w:after="0"/>
+              <w:rPr>
+                <w:rFonts w:ascii="Arial" w:eastAsia="Cambria" w:hAnsi="Arial" w:cs="Arial"/>
+                <w:sz w:val="20"/>
+                <w:szCs w:val="20"/>
+              </w:rPr>
+            </w:pPr>
+            <w:r>
+              <w:rPr>
+                <w:rFonts w:ascii="Arial" w:eastAsia="Cambria" w:hAnsi="Arial" w:cs="Arial"/>
+                <w:b/>
+                <w:bCs/>
+                <w:sz w:val="20"/>
+                <w:szCs w:val="20"/>
+              </w:rPr>
+              <w:t>SMART ASN</w:t>
+            </w:r>
+            <w:r>
+              <w:rPr>
+                <w:rFonts w:ascii="Arial" w:eastAsia="Cambria" w:hAnsi="Arial" w:cs="Arial"/>
+                <w:b/>
+                <w:bCs/>
+                <w:sz w:val="20"/>
+                <w:szCs w:val="20"/>
+              </w:rPr>
+              <w:br/>
+            </w:r>
+            <w:r>
+              <w:rPr>
+                <w:rFonts w:ascii="Arial" w:eastAsia="Cambria" w:hAnsi="Arial" w:cs="Arial"/>
+                <w:sz w:val="20"/>
+                <w:szCs w:val="20"/>
+              </w:rPr>
+              <w:t>Implementasi langsung teknologi digital dalam simulasi, mencerminkan transformasi menuju sistem berbasis digital.</w:t>
             </w:r>
           </w:p>
         </w:tc>
@@ -27551,7 +28071,21 @@
                 <w:rFonts w:ascii="Arial" w:hAnsi="Arial" w:cs="Arial"/>
                 <w:lang w:val="sv-SE"/>
               </w:rPr>
-              <w:t>Membantu peningkatan terhadap kinerja dari pengerjaan dokumen disposisi</w:t>
+              <w:t>Kegiatan ini mendukung misi Disminpersau yaitu melaksanakan pembinaan administrasi secara profesional dan efisien.</w:t>
+            </w:r>
+            <w:r>
+              <w:rPr>
+                <w:rFonts w:ascii="Arial" w:hAnsi="Arial" w:cs="Arial"/>
+                <w:lang w:val="sv-SE"/>
+              </w:rPr>
+              <w:t xml:space="preserve"> </w:t>
+            </w:r>
+            <w:r>
+              <w:rPr>
+                <w:rFonts w:ascii="Arial" w:hAnsi="Arial" w:cs="Arial"/>
+                <w:lang w:val="sv-SE"/>
+              </w:rPr>
+              <w:t>Simulasi digitalisasi dokumen disposisi merupakan bentuk nyata penerapan sistem administrasi yang terukur dan terstandarisasi, serta mendukung pengelolaan data personel yang akurat dan terpercaya.</w:t>
             </w:r>
           </w:p>
         </w:tc>
@@ -27586,6 +28120,13 @@
                 <w:lang w:val="sv-SE"/>
               </w:rPr>
               <w:t>Dalam kegiatan ini, nilai yang diperkuat yaitu kompeten karena memberikan peningkatan terhadap kinerja personel</w:t>
+            </w:r>
+            <w:r>
+              <w:rPr>
+                <w:rFonts w:ascii="Arial" w:hAnsi="Arial" w:cs="Arial"/>
+                <w:lang w:val="sv-SE"/>
+              </w:rPr>
+              <w:t>.</w:t>
             </w:r>
           </w:p>
         </w:tc>
@@ -27654,7 +28195,13 @@
               <w:rPr>
                 <w:rFonts w:ascii="Arial" w:hAnsi="Arial" w:cs="Arial"/>
               </w:rPr>
-              <w:t>Melakukan evaluasi menyeluruh dan menyusun laporan hasil implementasi serta prosedur operasional standar untuk memastikan keberlanjutan sistem digitalisasi arsip di lingkungan Subdisminbata.</w:t>
+              <w:t>Melakukan evaluasi dan menyusun laporan hasil implementasi</w:t>
+            </w:r>
+            <w:r>
+              <w:rPr>
+                <w:rFonts w:ascii="Arial" w:hAnsi="Arial" w:cs="Arial"/>
+              </w:rPr>
+              <w:t>.</w:t>
             </w:r>
           </w:p>
         </w:tc>
@@ -27676,6 +28223,9 @@
           </w:tcPr>
           <w:p>
             <w:pPr>
+              <w:tabs>
+                <w:tab w:val="center" w:pos="1111"/>
+              </w:tabs>
               <w:spacing w:line="360" w:lineRule="auto"/>
               <w:rPr>
                 <w:rFonts w:ascii="Arial" w:hAnsi="Arial" w:cs="Arial"/>
@@ -27692,6 +28242,32 @@
                 <w:lang w:val="sv-SE"/>
               </w:rPr>
               <w:t xml:space="preserve">1. </w:t>
+            </w:r>
+            <w:r>
+              <w:rPr>
+                <w:rFonts w:ascii="Arial" w:hAnsi="Arial" w:cs="Arial"/>
+                <w:sz w:val="20"/>
+                <w:szCs w:val="20"/>
+                <w:lang w:val="sv-SE"/>
+              </w:rPr>
+              <w:t>Men</w:t>
+            </w:r>
+            <w:r>
+              <w:rPr>
+                <w:rFonts w:ascii="Arial" w:hAnsi="Arial" w:cs="Arial"/>
+                <w:sz w:val="20"/>
+                <w:szCs w:val="20"/>
+              </w:rPr>
+              <w:t>gumpulkan dan mengolah data hasil implementasi digitalisasi dokumen disposisi</w:t>
+            </w:r>
+            <w:r>
+              <w:rPr>
+                <w:rFonts w:ascii="Arial" w:hAnsi="Arial" w:cs="Arial"/>
+                <w:sz w:val="20"/>
+                <w:szCs w:val="20"/>
+                <w:lang w:val="sv-SE"/>
+              </w:rPr>
+              <w:tab/>
             </w:r>
           </w:p>
           <w:p>
@@ -27712,6 +28288,23 @@
                 <w:lang w:val="sv-SE"/>
               </w:rPr>
               <w:t xml:space="preserve">2. </w:t>
+            </w:r>
+            <w:r>
+              <w:rPr>
+                <w:rFonts w:ascii="Arial" w:hAnsi="Arial" w:cs="Arial"/>
+                <w:sz w:val="20"/>
+                <w:szCs w:val="20"/>
+                <w:lang w:val="sv-SE"/>
+              </w:rPr>
+              <w:t>M</w:t>
+            </w:r>
+            <w:r>
+              <w:rPr>
+                <w:rFonts w:ascii="Arial" w:hAnsi="Arial" w:cs="Arial"/>
+                <w:sz w:val="20"/>
+                <w:szCs w:val="20"/>
+              </w:rPr>
+              <w:t>enganalisis capaian hasil implementasi terhadap target yang telah ditetapkan</w:t>
             </w:r>
           </w:p>
           <w:p>
@@ -27734,6 +28327,23 @@
                 <w:lang w:val="sv-SE"/>
               </w:rPr>
               <w:t xml:space="preserve">3. </w:t>
+            </w:r>
+            <w:r>
+              <w:rPr>
+                <w:rFonts w:ascii="Arial" w:hAnsi="Arial" w:cs="Arial"/>
+                <w:sz w:val="20"/>
+                <w:szCs w:val="20"/>
+                <w:lang w:val="sv-SE"/>
+              </w:rPr>
+              <w:t>M</w:t>
+            </w:r>
+            <w:r>
+              <w:rPr>
+                <w:rFonts w:ascii="Arial" w:hAnsi="Arial" w:cs="Arial"/>
+                <w:sz w:val="20"/>
+                <w:szCs w:val="20"/>
+              </w:rPr>
+              <w:t>enyusun laporan evaluasi hasil implementasi beserta rekomendasi tindak lanjut</w:t>
             </w:r>
           </w:p>
         </w:tc>
@@ -27762,6 +28372,22 @@
                 <w:szCs w:val="20"/>
               </w:rPr>
             </w:pPr>
+            <w:r>
+              <w:rPr>
+                <w:rFonts w:ascii="Arial" w:eastAsia="Cambria" w:hAnsi="Arial" w:cs="Arial"/>
+                <w:sz w:val="20"/>
+                <w:szCs w:val="20"/>
+              </w:rPr>
+              <w:t>Dari kegiatan yang dilakukan, akan menghasilkan laporan evaluasi dan hasil implementasi dari simulasi yang sudah dilakukan</w:t>
+            </w:r>
+            <w:r>
+              <w:rPr>
+                <w:rFonts w:ascii="Arial" w:eastAsia="Cambria" w:hAnsi="Arial" w:cs="Arial"/>
+                <w:sz w:val="20"/>
+                <w:szCs w:val="20"/>
+              </w:rPr>
+              <w:t xml:space="preserve"> sebelumnya. </w:t>
+            </w:r>
           </w:p>
         </w:tc>
         <w:tc>
@@ -27789,6 +28415,216 @@
                 <w:szCs w:val="20"/>
               </w:rPr>
             </w:pPr>
+            <w:r>
+              <w:rPr>
+                <w:rFonts w:ascii="Arial" w:eastAsia="Cambria" w:hAnsi="Arial" w:cs="Arial"/>
+                <w:b/>
+                <w:bCs/>
+                <w:sz w:val="20"/>
+                <w:szCs w:val="20"/>
+              </w:rPr>
+              <w:t>Akuntabel</w:t>
+            </w:r>
+            <w:r>
+              <w:rPr>
+                <w:rFonts w:ascii="Arial" w:eastAsia="Cambria" w:hAnsi="Arial" w:cs="Arial"/>
+                <w:b/>
+                <w:bCs/>
+                <w:sz w:val="20"/>
+                <w:szCs w:val="20"/>
+              </w:rPr>
+              <w:br/>
+            </w:r>
+            <w:r>
+              <w:rPr>
+                <w:rFonts w:ascii="Arial" w:eastAsia="Cambria" w:hAnsi="Arial" w:cs="Arial"/>
+                <w:sz w:val="20"/>
+                <w:szCs w:val="20"/>
+              </w:rPr>
+              <w:t>Pengumpulan dan pengolahan data yang akurat menjamin transparansi dan pertanggungjawaban atas hasil implementasi</w:t>
+            </w:r>
+            <w:r>
+              <w:rPr>
+                <w:rFonts w:ascii="Arial" w:eastAsia="Cambria" w:hAnsi="Arial" w:cs="Arial"/>
+                <w:sz w:val="20"/>
+                <w:szCs w:val="20"/>
+              </w:rPr>
+              <w:t>.</w:t>
+            </w:r>
+          </w:p>
+          <w:p>
+            <w:pPr>
+              <w:spacing w:after="0"/>
+              <w:rPr>
+                <w:rFonts w:ascii="Arial" w:eastAsia="Cambria" w:hAnsi="Arial" w:cs="Arial"/>
+                <w:sz w:val="20"/>
+                <w:szCs w:val="20"/>
+              </w:rPr>
+            </w:pPr>
+            <w:r>
+              <w:rPr>
+                <w:rFonts w:ascii="Arial" w:eastAsia="Cambria" w:hAnsi="Arial" w:cs="Arial"/>
+                <w:b/>
+                <w:bCs/>
+                <w:sz w:val="20"/>
+                <w:szCs w:val="20"/>
+              </w:rPr>
+              <w:t>Kompeten</w:t>
+            </w:r>
+            <w:r>
+              <w:rPr>
+                <w:rFonts w:ascii="Arial" w:eastAsia="Cambria" w:hAnsi="Arial" w:cs="Arial"/>
+                <w:sz w:val="20"/>
+                <w:szCs w:val="20"/>
+              </w:rPr>
+              <w:br/>
+            </w:r>
+            <w:r>
+              <w:rPr>
+                <w:rFonts w:ascii="Arial" w:eastAsia="Cambria" w:hAnsi="Arial" w:cs="Arial"/>
+                <w:sz w:val="20"/>
+                <w:szCs w:val="20"/>
+              </w:rPr>
+              <w:t>Analisis capaian menunjukkan kemampuan mengevaluasi kinerja secara kritis dan profesional</w:t>
+            </w:r>
+            <w:r>
+              <w:rPr>
+                <w:rFonts w:ascii="Arial" w:eastAsia="Cambria" w:hAnsi="Arial" w:cs="Arial"/>
+                <w:sz w:val="20"/>
+                <w:szCs w:val="20"/>
+              </w:rPr>
+              <w:t>.</w:t>
+            </w:r>
+          </w:p>
+          <w:p>
+            <w:pPr>
+              <w:spacing w:after="0"/>
+              <w:rPr>
+                <w:rFonts w:ascii="Arial" w:eastAsia="Cambria" w:hAnsi="Arial" w:cs="Arial"/>
+                <w:sz w:val="20"/>
+                <w:szCs w:val="20"/>
+              </w:rPr>
+            </w:pPr>
+            <w:r>
+              <w:rPr>
+                <w:rFonts w:ascii="Arial" w:eastAsia="Cambria" w:hAnsi="Arial" w:cs="Arial"/>
+                <w:b/>
+                <w:bCs/>
+                <w:sz w:val="20"/>
+                <w:szCs w:val="20"/>
+              </w:rPr>
+              <w:t>Adaptif</w:t>
+            </w:r>
+            <w:r>
+              <w:rPr>
+                <w:rFonts w:ascii="Arial" w:eastAsia="Cambria" w:hAnsi="Arial" w:cs="Arial"/>
+                <w:b/>
+                <w:bCs/>
+                <w:sz w:val="20"/>
+                <w:szCs w:val="20"/>
+              </w:rPr>
+              <w:br/>
+            </w:r>
+            <w:r>
+              <w:rPr>
+                <w:rFonts w:ascii="Arial" w:eastAsia="Cambria" w:hAnsi="Arial" w:cs="Arial"/>
+                <w:sz w:val="20"/>
+                <w:szCs w:val="20"/>
+              </w:rPr>
+              <w:t>Rekomendasi tindak lanjut mencerminkan responsivitas terhadap perubahan dan komitmen perbaikan berkelanjutan</w:t>
+            </w:r>
+            <w:r>
+              <w:rPr>
+                <w:rFonts w:ascii="Arial" w:eastAsia="Cambria" w:hAnsi="Arial" w:cs="Arial"/>
+                <w:sz w:val="20"/>
+                <w:szCs w:val="20"/>
+              </w:rPr>
+              <w:t>.</w:t>
+            </w:r>
+          </w:p>
+          <w:p>
+            <w:pPr>
+              <w:spacing w:after="0"/>
+              <w:rPr>
+                <w:rFonts w:ascii="Arial" w:eastAsia="Cambria" w:hAnsi="Arial" w:cs="Arial"/>
+                <w:sz w:val="20"/>
+                <w:szCs w:val="20"/>
+              </w:rPr>
+            </w:pPr>
+            <w:r>
+              <w:rPr>
+                <w:rFonts w:ascii="Arial" w:eastAsia="Cambria" w:hAnsi="Arial" w:cs="Arial"/>
+                <w:b/>
+                <w:bCs/>
+                <w:sz w:val="20"/>
+                <w:szCs w:val="20"/>
+              </w:rPr>
+              <w:t>Manajemen ASN</w:t>
+            </w:r>
+            <w:r>
+              <w:rPr>
+                <w:rFonts w:ascii="Arial" w:eastAsia="Cambria" w:hAnsi="Arial" w:cs="Arial"/>
+                <w:b/>
+                <w:bCs/>
+                <w:sz w:val="20"/>
+                <w:szCs w:val="20"/>
+              </w:rPr>
+              <w:br/>
+            </w:r>
+            <w:r>
+              <w:rPr>
+                <w:rFonts w:ascii="Arial" w:eastAsia="Cambria" w:hAnsi="Arial" w:cs="Arial"/>
+                <w:sz w:val="20"/>
+                <w:szCs w:val="20"/>
+              </w:rPr>
+              <w:t>Proses analisis dan penyusunan laporan melatih ASN dalam berpikir sistematis dan solutif.</w:t>
+            </w:r>
+          </w:p>
+          <w:p>
+            <w:pPr>
+              <w:spacing w:after="0"/>
+              <w:rPr>
+                <w:rFonts w:ascii="Arial" w:eastAsia="Cambria" w:hAnsi="Arial" w:cs="Arial"/>
+                <w:sz w:val="20"/>
+                <w:szCs w:val="20"/>
+              </w:rPr>
+            </w:pPr>
+            <w:r>
+              <w:rPr>
+                <w:rFonts w:ascii="Arial" w:eastAsia="Cambria" w:hAnsi="Arial" w:cs="Arial"/>
+                <w:b/>
+                <w:bCs/>
+                <w:sz w:val="20"/>
+                <w:szCs w:val="20"/>
+              </w:rPr>
+              <w:t>SMART ASN</w:t>
+            </w:r>
+            <w:r>
+              <w:rPr>
+                <w:rFonts w:ascii="Arial" w:eastAsia="Cambria" w:hAnsi="Arial" w:cs="Arial"/>
+                <w:b/>
+                <w:bCs/>
+                <w:sz w:val="20"/>
+                <w:szCs w:val="20"/>
+              </w:rPr>
+              <w:br/>
+            </w:r>
+            <w:r>
+              <w:rPr>
+                <w:rFonts w:ascii="Arial" w:eastAsia="Cambria" w:hAnsi="Arial" w:cs="Arial"/>
+                <w:sz w:val="20"/>
+                <w:szCs w:val="20"/>
+              </w:rPr>
+              <w:t>Pengolahan data digital menjadi dasar evaluasi dan pengembangan sistem yang lebih terintegrasi</w:t>
+            </w:r>
+            <w:r>
+              <w:rPr>
+                <w:rFonts w:ascii="Arial" w:eastAsia="Cambria" w:hAnsi="Arial" w:cs="Arial"/>
+                <w:sz w:val="20"/>
+                <w:szCs w:val="20"/>
+              </w:rPr>
+              <w:t>.</w:t>
+            </w:r>
           </w:p>
         </w:tc>
         <w:tc>
@@ -27816,6 +28652,14 @@
                 <w:szCs w:val="20"/>
               </w:rPr>
             </w:pPr>
+            <w:r>
+              <w:rPr>
+                <w:rFonts w:ascii="Arial" w:eastAsia="Cambria" w:hAnsi="Arial" w:cs="Arial"/>
+                <w:sz w:val="20"/>
+                <w:szCs w:val="20"/>
+              </w:rPr>
+              <w:t>Melalui tahapan pengumpulan data, analisis capaian, dan formulasi rekomendasi, kegiatan ini tidak hanya menjamin akuntabilitas pengelolaan dokumen, tetapi juga menciptakan dasar perbaikan berkelanjutan yang selaras dengan visi Disminpersau dalam mewujudkan tata kelola personel yang modern, profesional, dan berbasis teknologi.</w:t>
+            </w:r>
           </w:p>
         </w:tc>
         <w:tc>
@@ -27846,47 +28690,90 @@
                 <w:szCs w:val="20"/>
               </w:rPr>
             </w:pPr>
+            <w:r>
+              <w:rPr>
+                <w:rFonts w:ascii="Arial" w:eastAsia="Cambria" w:hAnsi="Arial" w:cs="Arial"/>
+                <w:sz w:val="20"/>
+                <w:szCs w:val="20"/>
+              </w:rPr>
+              <w:t xml:space="preserve">Kegiatan </w:t>
+            </w:r>
+            <w:r>
+              <w:rPr>
+                <w:rFonts w:ascii="Arial" w:eastAsia="Cambria" w:hAnsi="Arial" w:cs="Arial"/>
+                <w:sz w:val="20"/>
+                <w:szCs w:val="20"/>
+              </w:rPr>
+              <w:t>yang dilakukan</w:t>
+            </w:r>
+            <w:r>
+              <w:rPr>
+                <w:rFonts w:ascii="Arial" w:eastAsia="Cambria" w:hAnsi="Arial" w:cs="Arial"/>
+                <w:sz w:val="20"/>
+                <w:szCs w:val="20"/>
+              </w:rPr>
+              <w:t xml:space="preserve"> memperkuat nilai </w:t>
+            </w:r>
+            <w:r>
+              <w:rPr>
+                <w:rFonts w:ascii="Arial" w:eastAsia="Cambria" w:hAnsi="Arial" w:cs="Arial"/>
+                <w:sz w:val="20"/>
+                <w:szCs w:val="20"/>
+              </w:rPr>
+              <w:t>a</w:t>
+            </w:r>
+            <w:r>
+              <w:rPr>
+                <w:rFonts w:ascii="Arial" w:eastAsia="Cambria" w:hAnsi="Arial" w:cs="Arial"/>
+                <w:sz w:val="20"/>
+                <w:szCs w:val="20"/>
+              </w:rPr>
+              <w:t xml:space="preserve">kuntabel melalui pengelolaan data yang transparan, nilai </w:t>
+            </w:r>
+            <w:r>
+              <w:rPr>
+                <w:rFonts w:ascii="Arial" w:eastAsia="Cambria" w:hAnsi="Arial" w:cs="Arial"/>
+                <w:sz w:val="20"/>
+                <w:szCs w:val="20"/>
+              </w:rPr>
+              <w:t>k</w:t>
+            </w:r>
+            <w:r>
+              <w:rPr>
+                <w:rFonts w:ascii="Arial" w:eastAsia="Cambria" w:hAnsi="Arial" w:cs="Arial"/>
+                <w:sz w:val="20"/>
+                <w:szCs w:val="20"/>
+              </w:rPr>
+              <w:t xml:space="preserve">ompeten melalui analisis capaian yang profesional, dan nilai </w:t>
+            </w:r>
+            <w:r>
+              <w:rPr>
+                <w:rFonts w:ascii="Arial" w:eastAsia="Cambria" w:hAnsi="Arial" w:cs="Arial"/>
+                <w:sz w:val="20"/>
+                <w:szCs w:val="20"/>
+              </w:rPr>
+              <w:t>a</w:t>
+            </w:r>
+            <w:r>
+              <w:rPr>
+                <w:rFonts w:ascii="Arial" w:eastAsia="Cambria" w:hAnsi="Arial" w:cs="Arial"/>
+                <w:sz w:val="20"/>
+                <w:szCs w:val="20"/>
+              </w:rPr>
+              <w:t>daptif melalui rekomendasi perbaikan yang inovatif</w:t>
+            </w:r>
+            <w:r>
+              <w:rPr>
+                <w:rFonts w:ascii="Arial" w:eastAsia="Cambria" w:hAnsi="Arial" w:cs="Arial"/>
+                <w:sz w:val="20"/>
+                <w:szCs w:val="20"/>
+              </w:rPr>
+              <w:t>.</w:t>
+            </w:r>
           </w:p>
         </w:tc>
       </w:tr>
     </w:tbl>
-    <w:p>
-      <w:pPr>
-        <w:spacing w:after="0" w:line="360" w:lineRule="auto"/>
-        <w:jc w:val="both"/>
-        <w:rPr>
-          <w:rFonts w:ascii="Arial" w:hAnsi="Arial" w:cs="Arial"/>
-          <w:sz w:val="24"/>
-          <w:szCs w:val="24"/>
-        </w:rPr>
-      </w:pPr>
-    </w:p>
-    <w:p>
-      <w:pPr>
-        <w:pStyle w:val="ListParagraph"/>
-        <w:ind w:left="1701"/>
-        <w:jc w:val="both"/>
-        <w:rPr>
-          <w:rFonts w:ascii="Arial" w:hAnsi="Arial" w:cs="Arial"/>
-          <w:sz w:val="24"/>
-          <w:szCs w:val="24"/>
-          <w:lang w:eastAsia="zh-CN"/>
-        </w:rPr>
-      </w:pPr>
-    </w:p>
-    <w:p>
-      <w:pPr>
-        <w:pStyle w:val="ListParagraph"/>
-        <w:ind w:left="2520"/>
-        <w:jc w:val="both"/>
-        <w:rPr>
-          <w:rFonts w:ascii="Arial" w:hAnsi="Arial" w:cs="Arial"/>
-          <w:sz w:val="24"/>
-          <w:szCs w:val="24"/>
-          <w:lang w:eastAsia="zh-CN"/>
-        </w:rPr>
-      </w:pPr>
-    </w:p>
     <w:p>
       <w:pPr>
         <w:pStyle w:val="ListParagraph"/>
@@ -27902,30 +28789,6 @@
           <w:szCs w:val="24"/>
         </w:rPr>
       </w:pPr>
-    </w:p>
-    <w:p>
-      <w:pPr>
-        <w:pStyle w:val="ListParagraph"/>
-        <w:rPr>
-          <w:rFonts w:ascii="Arial" w:hAnsi="Arial" w:cs="Arial"/>
-          <w:sz w:val="24"/>
-          <w:szCs w:val="24"/>
-        </w:rPr>
-      </w:pPr>
-    </w:p>
-    <w:p>
-      <w:pPr>
-        <w:spacing w:after="160" w:line="259" w:lineRule="auto"/>
-        <w:rPr>
-          <w:rFonts w:ascii="Arial" w:hAnsi="Arial" w:cs="Arial"/>
-        </w:rPr>
-      </w:pPr>
-      <w:r>
-        <w:rPr>
-          <w:rFonts w:ascii="Arial" w:hAnsi="Arial" w:cs="Arial"/>
-        </w:rPr>
-        <w:br w:type="page"/>
-      </w:r>
     </w:p>
     <w:p>
       <w:pPr>
@@ -29561,19 +30424,7 @@
               <w:rPr>
                 <w:rFonts w:ascii="Arial" w:hAnsi="Arial" w:cs="Arial"/>
               </w:rPr>
-              <w:t xml:space="preserve">Melakukan evaluasi menyeluruh dan menyusun laporan hasil implementasi untuk memastikan </w:t>
-            </w:r>
-            <w:r>
-              <w:rPr>
-                <w:rFonts w:ascii="Arial" w:hAnsi="Arial" w:cs="Arial"/>
-              </w:rPr>
-              <w:t>jalannya</w:t>
-            </w:r>
-            <w:r>
-              <w:rPr>
-                <w:rFonts w:ascii="Arial" w:hAnsi="Arial" w:cs="Arial"/>
-              </w:rPr>
-              <w:t xml:space="preserve"> sistem digitalisasi arsip di Subdisminbata</w:t>
+              <w:t>Melakukan evaluasi dan menyusun laporan hasil implementasi</w:t>
             </w:r>
           </w:p>
         </w:tc>
@@ -36490,7 +37341,7 @@
   <w:style w:type="paragraph" w:default="1" w:styleId="Normal">
     <w:name w:val="Normal"/>
     <w:qFormat/>
-    <w:rsid w:val="000B20A6"/>
+    <w:rsid w:val="00C630F8"/>
     <w:pPr>
       <w:spacing w:after="200" w:line="276" w:lineRule="auto"/>
     </w:pPr>

</xml_diff>

<commit_message>
finish bab 3 tabel usg
</commit_message>
<xml_diff>
--- a/bab iii format.docx
+++ b/bab iii format.docx
@@ -5214,7 +5214,7 @@
     </w:p>
     <w:p>
       <w:pPr>
-        <w:jc w:val="center"/>
+        <w:spacing w:after="160" w:line="259" w:lineRule="auto"/>
         <w:rPr>
           <w:rFonts w:ascii="Arial" w:eastAsia="Calibri" w:hAnsi="Arial" w:cs="Arial"/>
           <w:b/>
@@ -5223,6 +5223,16 @@
           <w:lang w:val="sv-SE"/>
         </w:rPr>
       </w:pPr>
+      <w:r>
+        <w:rPr>
+          <w:rFonts w:ascii="Arial" w:eastAsia="Calibri" w:hAnsi="Arial" w:cs="Arial"/>
+          <w:b/>
+          <w:sz w:val="24"/>
+          <w:szCs w:val="24"/>
+          <w:lang w:val="sv-SE"/>
+        </w:rPr>
+        <w:br w:type="page"/>
+      </w:r>
     </w:p>
     <w:p>
       <w:pPr>
@@ -8123,9 +8133,19 @@
           <w:bCs/>
           <w:sz w:val="24"/>
           <w:szCs w:val="24"/>
+          <w:lang w:val="sv-SE"/>
+        </w:rPr>
+      </w:pPr>
+      <w:r>
+        <w:rPr>
+          <w:rFonts w:ascii="Arial" w:hAnsi="Arial" w:cs="Arial"/>
+          <w:b/>
+          <w:sz w:val="24"/>
+          <w:szCs w:val="24"/>
           <w:lang w:val="en-US"/>
         </w:rPr>
-      </w:pPr>
+        <w:t>Maksud.</w:t>
+      </w:r>
       <w:r>
         <w:rPr>
           <w:rFonts w:ascii="Arial" w:hAnsi="Arial" w:cs="Arial"/>
@@ -8134,16 +8154,6 @@
           <w:szCs w:val="24"/>
           <w:lang w:val="en-US"/>
         </w:rPr>
-        <w:t>Maksud.</w:t>
-      </w:r>
-      <w:r>
-        <w:rPr>
-          <w:rFonts w:ascii="Arial" w:hAnsi="Arial" w:cs="Arial"/>
-          <w:b/>
-          <w:sz w:val="24"/>
-          <w:szCs w:val="24"/>
-          <w:lang w:val="en-US"/>
-        </w:rPr>
         <w:tab/>
       </w:r>
       <w:r>
@@ -8151,387 +8161,61 @@
           <w:rFonts w:ascii="Arial" w:hAnsi="Arial" w:cs="Arial"/>
           <w:sz w:val="24"/>
           <w:szCs w:val="24"/>
-          <w:lang w:val="en-US"/>
-        </w:rPr>
-        <w:t xml:space="preserve">Maksud </w:t>
-      </w:r>
-      <w:proofErr w:type="spellStart"/>
-      <w:r>
-        <w:rPr>
-          <w:rFonts w:ascii="Arial" w:hAnsi="Arial" w:cs="Arial"/>
-          <w:sz w:val="24"/>
-          <w:szCs w:val="24"/>
-          <w:lang w:val="en-US"/>
-        </w:rPr>
-        <w:t>dari</w:t>
-      </w:r>
-      <w:proofErr w:type="spellEnd"/>
-      <w:r>
-        <w:rPr>
-          <w:rFonts w:ascii="Arial" w:hAnsi="Arial" w:cs="Arial"/>
-          <w:sz w:val="24"/>
-          <w:szCs w:val="24"/>
-          <w:lang w:val="en-US"/>
+          <w:lang w:val="sv-SE"/>
+        </w:rPr>
+        <w:t>Maksud dari penulisan rancangan aktualisasi ini adalah memberikan gambaran mengenai kegiatan rancangan aktualisasi yang harus dilakukan terkait</w:t>
+      </w:r>
+      <w:r>
+        <w:rPr>
+          <w:rFonts w:ascii="Arial" w:hAnsi="Arial" w:cs="Arial"/>
+          <w:sz w:val="24"/>
+          <w:szCs w:val="24"/>
+          <w:lang w:val="sv-SE"/>
         </w:rPr>
         <w:t xml:space="preserve"> </w:t>
       </w:r>
-      <w:proofErr w:type="spellStart"/>
-      <w:r>
-        <w:rPr>
-          <w:rFonts w:ascii="Arial" w:hAnsi="Arial" w:cs="Arial"/>
-          <w:sz w:val="24"/>
-          <w:szCs w:val="24"/>
-          <w:lang w:val="en-US"/>
-        </w:rPr>
-        <w:t>penulisan</w:t>
-      </w:r>
-      <w:proofErr w:type="spellEnd"/>
-      <w:r>
-        <w:rPr>
-          <w:rFonts w:ascii="Arial" w:hAnsi="Arial" w:cs="Arial"/>
-          <w:sz w:val="24"/>
-          <w:szCs w:val="24"/>
-          <w:lang w:val="en-US"/>
-        </w:rPr>
-        <w:t xml:space="preserve"> </w:t>
-      </w:r>
-      <w:proofErr w:type="spellStart"/>
-      <w:r>
-        <w:rPr>
-          <w:rFonts w:ascii="Arial" w:hAnsi="Arial" w:cs="Arial"/>
-          <w:sz w:val="24"/>
-          <w:szCs w:val="24"/>
-          <w:lang w:val="en-US"/>
-        </w:rPr>
-        <w:t>rancangan</w:t>
-      </w:r>
-      <w:proofErr w:type="spellEnd"/>
-      <w:r>
-        <w:rPr>
-          <w:rFonts w:ascii="Arial" w:hAnsi="Arial" w:cs="Arial"/>
-          <w:sz w:val="24"/>
-          <w:szCs w:val="24"/>
-          <w:lang w:val="en-US"/>
-        </w:rPr>
-        <w:t xml:space="preserve"> </w:t>
-      </w:r>
-      <w:proofErr w:type="spellStart"/>
-      <w:r>
-        <w:rPr>
-          <w:rFonts w:ascii="Arial" w:hAnsi="Arial" w:cs="Arial"/>
-          <w:sz w:val="24"/>
-          <w:szCs w:val="24"/>
-          <w:lang w:val="en-US"/>
-        </w:rPr>
-        <w:t>aktualisasi</w:t>
-      </w:r>
-      <w:proofErr w:type="spellEnd"/>
-      <w:r>
-        <w:rPr>
-          <w:rFonts w:ascii="Arial" w:hAnsi="Arial" w:cs="Arial"/>
-          <w:sz w:val="24"/>
-          <w:szCs w:val="24"/>
-          <w:lang w:val="en-US"/>
-        </w:rPr>
-        <w:t xml:space="preserve"> ini </w:t>
-      </w:r>
-      <w:proofErr w:type="spellStart"/>
-      <w:r>
-        <w:rPr>
-          <w:rFonts w:ascii="Arial" w:hAnsi="Arial" w:cs="Arial"/>
-          <w:sz w:val="24"/>
-          <w:szCs w:val="24"/>
-          <w:lang w:val="en-US"/>
-        </w:rPr>
-        <w:t>adalah</w:t>
-      </w:r>
-      <w:proofErr w:type="spellEnd"/>
-      <w:r>
-        <w:rPr>
-          <w:rFonts w:ascii="Arial" w:hAnsi="Arial" w:cs="Arial"/>
-          <w:sz w:val="24"/>
-          <w:szCs w:val="24"/>
-          <w:lang w:val="en-US"/>
-        </w:rPr>
-        <w:t xml:space="preserve"> </w:t>
-      </w:r>
-      <w:proofErr w:type="spellStart"/>
-      <w:r>
-        <w:rPr>
-          <w:rFonts w:ascii="Arial" w:hAnsi="Arial" w:cs="Arial"/>
-          <w:sz w:val="24"/>
-          <w:szCs w:val="24"/>
-          <w:lang w:val="en-US"/>
-        </w:rPr>
-        <w:t>memberikan</w:t>
-      </w:r>
-      <w:proofErr w:type="spellEnd"/>
-      <w:r>
-        <w:rPr>
-          <w:rFonts w:ascii="Arial" w:hAnsi="Arial" w:cs="Arial"/>
-          <w:sz w:val="24"/>
-          <w:szCs w:val="24"/>
-          <w:lang w:val="en-US"/>
-        </w:rPr>
-        <w:t xml:space="preserve"> </w:t>
-      </w:r>
-      <w:proofErr w:type="spellStart"/>
-      <w:r>
-        <w:rPr>
-          <w:rFonts w:ascii="Arial" w:hAnsi="Arial" w:cs="Arial"/>
-          <w:sz w:val="24"/>
-          <w:szCs w:val="24"/>
-          <w:lang w:val="en-US"/>
-        </w:rPr>
-        <w:t>gambaran</w:t>
-      </w:r>
-      <w:proofErr w:type="spellEnd"/>
-      <w:r>
-        <w:rPr>
-          <w:rFonts w:ascii="Arial" w:hAnsi="Arial" w:cs="Arial"/>
-          <w:sz w:val="24"/>
-          <w:szCs w:val="24"/>
-          <w:lang w:val="en-US"/>
-        </w:rPr>
-        <w:t xml:space="preserve"> </w:t>
-      </w:r>
-      <w:proofErr w:type="spellStart"/>
-      <w:r>
-        <w:rPr>
-          <w:rFonts w:ascii="Arial" w:hAnsi="Arial" w:cs="Arial"/>
-          <w:sz w:val="24"/>
-          <w:szCs w:val="24"/>
-          <w:lang w:val="en-US"/>
-        </w:rPr>
-        <w:t>mengenai</w:t>
-      </w:r>
-      <w:proofErr w:type="spellEnd"/>
-      <w:r>
-        <w:rPr>
-          <w:rFonts w:ascii="Arial" w:hAnsi="Arial" w:cs="Arial"/>
-          <w:sz w:val="24"/>
-          <w:szCs w:val="24"/>
-          <w:lang w:val="en-US"/>
-        </w:rPr>
-        <w:t xml:space="preserve"> </w:t>
-      </w:r>
-      <w:proofErr w:type="spellStart"/>
-      <w:r>
-        <w:rPr>
-          <w:rFonts w:ascii="Arial" w:hAnsi="Arial" w:cs="Arial"/>
-          <w:sz w:val="24"/>
-          <w:szCs w:val="24"/>
-          <w:lang w:val="en-US"/>
-        </w:rPr>
-        <w:t>kegiatan</w:t>
-      </w:r>
-      <w:proofErr w:type="spellEnd"/>
-      <w:r>
-        <w:rPr>
-          <w:rFonts w:ascii="Arial" w:hAnsi="Arial" w:cs="Arial"/>
-          <w:sz w:val="24"/>
-          <w:szCs w:val="24"/>
-          <w:lang w:val="en-US"/>
-        </w:rPr>
-        <w:t xml:space="preserve"> </w:t>
-      </w:r>
-      <w:proofErr w:type="spellStart"/>
-      <w:r>
-        <w:rPr>
-          <w:rFonts w:ascii="Arial" w:hAnsi="Arial" w:cs="Arial"/>
-          <w:sz w:val="24"/>
-          <w:szCs w:val="24"/>
-          <w:lang w:val="en-US"/>
-        </w:rPr>
-        <w:t>rancangan</w:t>
-      </w:r>
-      <w:proofErr w:type="spellEnd"/>
-      <w:r>
-        <w:rPr>
-          <w:rFonts w:ascii="Arial" w:hAnsi="Arial" w:cs="Arial"/>
-          <w:sz w:val="24"/>
-          <w:szCs w:val="24"/>
-          <w:lang w:val="en-US"/>
-        </w:rPr>
-        <w:t xml:space="preserve"> </w:t>
-      </w:r>
-      <w:proofErr w:type="spellStart"/>
-      <w:r>
-        <w:rPr>
-          <w:rFonts w:ascii="Arial" w:hAnsi="Arial" w:cs="Arial"/>
-          <w:sz w:val="24"/>
-          <w:szCs w:val="24"/>
-          <w:lang w:val="en-US"/>
-        </w:rPr>
-        <w:t>aktualisasi</w:t>
-      </w:r>
-      <w:proofErr w:type="spellEnd"/>
-      <w:r>
-        <w:rPr>
-          <w:rFonts w:ascii="Arial" w:hAnsi="Arial" w:cs="Arial"/>
-          <w:sz w:val="24"/>
-          <w:szCs w:val="24"/>
-          <w:lang w:val="en-US"/>
-        </w:rPr>
-        <w:t xml:space="preserve"> yang harus </w:t>
-      </w:r>
-      <w:proofErr w:type="spellStart"/>
-      <w:r>
-        <w:rPr>
-          <w:rFonts w:ascii="Arial" w:hAnsi="Arial" w:cs="Arial"/>
-          <w:sz w:val="24"/>
-          <w:szCs w:val="24"/>
-          <w:lang w:val="en-US"/>
-        </w:rPr>
-        <w:t>dilakukan</w:t>
-      </w:r>
-      <w:proofErr w:type="spellEnd"/>
-      <w:r>
-        <w:rPr>
-          <w:rFonts w:ascii="Arial" w:hAnsi="Arial" w:cs="Arial"/>
-          <w:sz w:val="24"/>
-          <w:szCs w:val="24"/>
-          <w:lang w:val="en-US"/>
-        </w:rPr>
-        <w:t xml:space="preserve"> </w:t>
-      </w:r>
-      <w:proofErr w:type="spellStart"/>
-      <w:r>
-        <w:rPr>
-          <w:rFonts w:ascii="Arial" w:hAnsi="Arial" w:cs="Arial"/>
-          <w:sz w:val="24"/>
-          <w:szCs w:val="24"/>
-          <w:lang w:val="en-US"/>
-        </w:rPr>
-        <w:t>terkait</w:t>
-      </w:r>
-      <w:proofErr w:type="spellEnd"/>
-      <w:r>
-        <w:rPr>
-          <w:rFonts w:ascii="Arial" w:hAnsi="Arial" w:cs="Arial"/>
-          <w:sz w:val="24"/>
-          <w:szCs w:val="24"/>
-          <w:lang w:val="en-US"/>
-        </w:rPr>
-        <w:t xml:space="preserve"> ”</w:t>
-      </w:r>
-      <w:proofErr w:type="spellStart"/>
-      <w:r>
-        <w:rPr>
-          <w:rFonts w:ascii="Arial" w:hAnsi="Arial" w:cs="Arial"/>
-          <w:sz w:val="24"/>
-          <w:szCs w:val="24"/>
-          <w:lang w:val="en-US"/>
+      <w:r>
+        <w:rPr>
+          <w:rFonts w:ascii="Arial" w:hAnsi="Arial" w:cs="Arial"/>
+          <w:sz w:val="24"/>
+          <w:szCs w:val="24"/>
+          <w:lang w:val="sv-SE"/>
+        </w:rPr>
+        <w:t>”</w:t>
+      </w:r>
+      <w:r>
+        <w:rPr>
+          <w:rFonts w:ascii="Arial" w:hAnsi="Arial" w:cs="Arial"/>
+          <w:sz w:val="24"/>
+          <w:szCs w:val="24"/>
+          <w:lang w:val="sv-SE"/>
         </w:rPr>
         <w:t>Optimalisasi</w:t>
       </w:r>
-      <w:proofErr w:type="spellEnd"/>
-      <w:r>
-        <w:rPr>
-          <w:rFonts w:ascii="Arial" w:hAnsi="Arial" w:cs="Arial"/>
-          <w:sz w:val="24"/>
-          <w:szCs w:val="24"/>
-          <w:lang w:val="en-US"/>
-        </w:rPr>
-        <w:t xml:space="preserve"> </w:t>
-      </w:r>
-      <w:proofErr w:type="spellStart"/>
-      <w:r>
-        <w:rPr>
-          <w:rFonts w:ascii="Arial" w:hAnsi="Arial" w:cs="Arial"/>
-          <w:sz w:val="24"/>
-          <w:szCs w:val="24"/>
-          <w:lang w:val="en-US"/>
-        </w:rPr>
-        <w:t>Arsip</w:t>
-      </w:r>
-      <w:proofErr w:type="spellEnd"/>
-      <w:r>
-        <w:rPr>
-          <w:rFonts w:ascii="Arial" w:hAnsi="Arial" w:cs="Arial"/>
-          <w:sz w:val="24"/>
-          <w:szCs w:val="24"/>
-          <w:lang w:val="en-US"/>
-        </w:rPr>
-        <w:t xml:space="preserve"> </w:t>
-      </w:r>
-      <w:proofErr w:type="spellStart"/>
-      <w:r>
-        <w:rPr>
-          <w:rFonts w:ascii="Arial" w:hAnsi="Arial" w:cs="Arial"/>
-          <w:sz w:val="24"/>
-          <w:szCs w:val="24"/>
-          <w:lang w:val="en-US"/>
-        </w:rPr>
-        <w:t>Dokumen</w:t>
-      </w:r>
-      <w:proofErr w:type="spellEnd"/>
-      <w:r>
-        <w:rPr>
-          <w:rFonts w:ascii="Arial" w:hAnsi="Arial" w:cs="Arial"/>
-          <w:sz w:val="24"/>
-          <w:szCs w:val="24"/>
-          <w:lang w:val="en-US"/>
-        </w:rPr>
-        <w:t xml:space="preserve"> </w:t>
-      </w:r>
-      <w:proofErr w:type="spellStart"/>
-      <w:r>
-        <w:rPr>
-          <w:rFonts w:ascii="Arial" w:hAnsi="Arial" w:cs="Arial"/>
-          <w:sz w:val="24"/>
-          <w:szCs w:val="24"/>
-          <w:lang w:val="en-US"/>
-        </w:rPr>
-        <w:t>Disposisi</w:t>
-      </w:r>
-      <w:proofErr w:type="spellEnd"/>
-      <w:r>
-        <w:rPr>
-          <w:rFonts w:ascii="Arial" w:hAnsi="Arial" w:cs="Arial"/>
-          <w:sz w:val="24"/>
-          <w:szCs w:val="24"/>
-          <w:lang w:val="en-US"/>
-        </w:rPr>
-        <w:t xml:space="preserve"> di </w:t>
-      </w:r>
-      <w:proofErr w:type="spellStart"/>
-      <w:r>
-        <w:rPr>
-          <w:rFonts w:ascii="Arial" w:hAnsi="Arial" w:cs="Arial"/>
-          <w:sz w:val="24"/>
-          <w:szCs w:val="24"/>
-          <w:lang w:val="en-US"/>
-        </w:rPr>
-        <w:t>Subdisminbata</w:t>
-      </w:r>
-      <w:proofErr w:type="spellEnd"/>
-      <w:r>
-        <w:rPr>
-          <w:rFonts w:ascii="Arial" w:hAnsi="Arial" w:cs="Arial"/>
-          <w:sz w:val="24"/>
-          <w:szCs w:val="24"/>
-          <w:lang w:val="en-US"/>
-        </w:rPr>
-        <w:t xml:space="preserve"> </w:t>
-      </w:r>
-      <w:proofErr w:type="spellStart"/>
-      <w:r>
-        <w:rPr>
-          <w:rFonts w:ascii="Arial" w:hAnsi="Arial" w:cs="Arial"/>
-          <w:sz w:val="24"/>
-          <w:szCs w:val="24"/>
-          <w:lang w:val="en-US"/>
-        </w:rPr>
-        <w:t>Disminpersau</w:t>
-      </w:r>
-      <w:proofErr w:type="spellEnd"/>
-      <w:r>
-        <w:rPr>
-          <w:rFonts w:ascii="Arial" w:hAnsi="Arial" w:cs="Arial"/>
-          <w:sz w:val="24"/>
-          <w:szCs w:val="24"/>
-          <w:lang w:val="en-US"/>
+      <w:r>
+        <w:rPr>
+          <w:rFonts w:ascii="Arial" w:hAnsi="Arial" w:cs="Arial"/>
+          <w:sz w:val="24"/>
+          <w:szCs w:val="24"/>
+          <w:lang w:val="sv-SE"/>
+        </w:rPr>
+        <w:t xml:space="preserve"> Arsip Dokumen Disposisi di Subdisminbata</w:t>
+      </w:r>
+      <w:r>
+        <w:rPr>
+          <w:rFonts w:ascii="Arial" w:hAnsi="Arial" w:cs="Arial"/>
+          <w:sz w:val="24"/>
+          <w:szCs w:val="24"/>
+          <w:lang w:val="sv-SE"/>
+        </w:rPr>
+        <w:t xml:space="preserve"> Disminpersau</w:t>
+      </w:r>
+      <w:r>
+        <w:rPr>
+          <w:rFonts w:ascii="Arial" w:hAnsi="Arial" w:cs="Arial"/>
+          <w:sz w:val="24"/>
+          <w:szCs w:val="24"/>
+          <w:lang w:val="sv-SE"/>
         </w:rPr>
         <w:t>”.</w:t>
       </w:r>
@@ -8549,27 +8233,27 @@
           <w:bCs/>
           <w:sz w:val="24"/>
           <w:szCs w:val="24"/>
+          <w:lang w:val="sv-SE"/>
+        </w:rPr>
+      </w:pPr>
+      <w:r>
+        <w:rPr>
+          <w:rFonts w:ascii="Arial" w:hAnsi="Arial" w:cs="Arial"/>
+          <w:b/>
+          <w:sz w:val="24"/>
+          <w:szCs w:val="24"/>
           <w:lang w:val="en-US"/>
         </w:rPr>
-      </w:pPr>
-      <w:r>
-        <w:rPr>
-          <w:rFonts w:ascii="Arial" w:hAnsi="Arial" w:cs="Arial"/>
-          <w:b/>
+        <w:t>Tujuan.</w:t>
+      </w:r>
+      <w:r>
+        <w:rPr>
+          <w:rFonts w:ascii="Arial" w:hAnsi="Arial" w:cs="Arial"/>
+          <w:bCs/>
           <w:sz w:val="24"/>
           <w:szCs w:val="24"/>
           <w:lang w:val="en-US"/>
         </w:rPr>
-        <w:t>Tujuan.</w:t>
-      </w:r>
-      <w:r>
-        <w:rPr>
-          <w:rFonts w:ascii="Arial" w:hAnsi="Arial" w:cs="Arial"/>
-          <w:bCs/>
-          <w:sz w:val="24"/>
-          <w:szCs w:val="24"/>
-          <w:lang w:val="en-US"/>
-        </w:rPr>
         <w:tab/>
       </w:r>
       <w:r>
@@ -8577,289 +8261,63 @@
           <w:rFonts w:ascii="Arial" w:hAnsi="Arial" w:cs="Arial"/>
           <w:sz w:val="24"/>
           <w:szCs w:val="24"/>
-          <w:lang w:val="en-US"/>
-        </w:rPr>
-        <w:t xml:space="preserve">Tujuan </w:t>
-      </w:r>
-      <w:proofErr w:type="spellStart"/>
-      <w:r>
-        <w:rPr>
-          <w:rFonts w:ascii="Arial" w:hAnsi="Arial" w:cs="Arial"/>
-          <w:sz w:val="24"/>
-          <w:szCs w:val="24"/>
-          <w:lang w:val="en-US"/>
-        </w:rPr>
-        <w:t>dari</w:t>
-      </w:r>
-      <w:proofErr w:type="spellEnd"/>
-      <w:r>
-        <w:rPr>
-          <w:rFonts w:ascii="Arial" w:hAnsi="Arial" w:cs="Arial"/>
-          <w:sz w:val="24"/>
-          <w:szCs w:val="24"/>
-          <w:lang w:val="en-US"/>
+          <w:lang w:val="sv-SE"/>
+        </w:rPr>
+        <w:t>Tujuan dari penulisan rancangan aktualisasi terkait</w:t>
+      </w:r>
+      <w:r>
+        <w:rPr>
+          <w:rFonts w:ascii="Arial" w:hAnsi="Arial" w:cs="Arial"/>
+          <w:sz w:val="24"/>
+          <w:szCs w:val="24"/>
+          <w:lang w:val="sv-SE"/>
         </w:rPr>
         <w:t xml:space="preserve"> </w:t>
       </w:r>
-      <w:proofErr w:type="spellStart"/>
-      <w:r>
-        <w:rPr>
-          <w:rFonts w:ascii="Arial" w:hAnsi="Arial" w:cs="Arial"/>
-          <w:sz w:val="24"/>
-          <w:szCs w:val="24"/>
-          <w:lang w:val="en-US"/>
-        </w:rPr>
-        <w:t>penulisan</w:t>
-      </w:r>
-      <w:proofErr w:type="spellEnd"/>
-      <w:r>
-        <w:rPr>
-          <w:rFonts w:ascii="Arial" w:hAnsi="Arial" w:cs="Arial"/>
-          <w:sz w:val="24"/>
-          <w:szCs w:val="24"/>
-          <w:lang w:val="en-US"/>
-        </w:rPr>
-        <w:t xml:space="preserve"> </w:t>
-      </w:r>
-      <w:proofErr w:type="spellStart"/>
-      <w:r>
-        <w:rPr>
-          <w:rFonts w:ascii="Arial" w:hAnsi="Arial" w:cs="Arial"/>
-          <w:sz w:val="24"/>
-          <w:szCs w:val="24"/>
-          <w:lang w:val="en-US"/>
-        </w:rPr>
-        <w:t>rancangan</w:t>
-      </w:r>
-      <w:proofErr w:type="spellEnd"/>
-      <w:r>
-        <w:rPr>
-          <w:rFonts w:ascii="Arial" w:hAnsi="Arial" w:cs="Arial"/>
-          <w:sz w:val="24"/>
-          <w:szCs w:val="24"/>
-          <w:lang w:val="en-US"/>
-        </w:rPr>
-        <w:t xml:space="preserve"> </w:t>
-      </w:r>
-      <w:proofErr w:type="spellStart"/>
-      <w:r>
-        <w:rPr>
-          <w:rFonts w:ascii="Arial" w:hAnsi="Arial" w:cs="Arial"/>
-          <w:sz w:val="24"/>
-          <w:szCs w:val="24"/>
-          <w:lang w:val="en-US"/>
-        </w:rPr>
-        <w:t>aktualisasi</w:t>
-      </w:r>
-      <w:proofErr w:type="spellEnd"/>
-      <w:r>
-        <w:rPr>
-          <w:rFonts w:ascii="Arial" w:hAnsi="Arial" w:cs="Arial"/>
-          <w:sz w:val="24"/>
-          <w:szCs w:val="24"/>
-          <w:lang w:val="en-US"/>
-        </w:rPr>
-        <w:t xml:space="preserve"> </w:t>
-      </w:r>
-      <w:proofErr w:type="spellStart"/>
-      <w:r>
-        <w:rPr>
-          <w:rFonts w:ascii="Arial" w:hAnsi="Arial" w:cs="Arial"/>
-          <w:sz w:val="24"/>
-          <w:szCs w:val="24"/>
-          <w:lang w:val="en-US"/>
-        </w:rPr>
-        <w:t>terkait</w:t>
-      </w:r>
-      <w:proofErr w:type="spellEnd"/>
-      <w:r>
-        <w:rPr>
-          <w:rFonts w:ascii="Arial" w:hAnsi="Arial" w:cs="Arial"/>
-          <w:sz w:val="24"/>
-          <w:szCs w:val="24"/>
-          <w:lang w:val="en-US"/>
-        </w:rPr>
-        <w:t xml:space="preserve"> ”</w:t>
-      </w:r>
-      <w:proofErr w:type="spellStart"/>
-      <w:r>
-        <w:rPr>
-          <w:rFonts w:ascii="Arial" w:hAnsi="Arial" w:cs="Arial"/>
-          <w:sz w:val="24"/>
-          <w:szCs w:val="24"/>
-          <w:lang w:val="en-US"/>
+      <w:r>
+        <w:rPr>
+          <w:rFonts w:ascii="Arial" w:hAnsi="Arial" w:cs="Arial"/>
+          <w:sz w:val="24"/>
+          <w:szCs w:val="24"/>
+          <w:lang w:val="sv-SE"/>
+        </w:rPr>
+        <w:t>”</w:t>
+      </w:r>
+      <w:r>
+        <w:rPr>
+          <w:rFonts w:ascii="Arial" w:hAnsi="Arial" w:cs="Arial"/>
+          <w:sz w:val="24"/>
+          <w:szCs w:val="24"/>
+          <w:lang w:val="sv-SE"/>
         </w:rPr>
         <w:t>Optimalisasi</w:t>
       </w:r>
-      <w:proofErr w:type="spellEnd"/>
-      <w:r>
-        <w:rPr>
-          <w:rFonts w:ascii="Arial" w:hAnsi="Arial" w:cs="Arial"/>
-          <w:sz w:val="24"/>
-          <w:szCs w:val="24"/>
-          <w:lang w:val="en-US"/>
-        </w:rPr>
-        <w:t xml:space="preserve"> </w:t>
-      </w:r>
-      <w:proofErr w:type="spellStart"/>
-      <w:r>
-        <w:rPr>
-          <w:rFonts w:ascii="Arial" w:hAnsi="Arial" w:cs="Arial"/>
-          <w:sz w:val="24"/>
-          <w:szCs w:val="24"/>
-          <w:lang w:val="en-US"/>
-        </w:rPr>
-        <w:t>Arsip</w:t>
-      </w:r>
-      <w:proofErr w:type="spellEnd"/>
-      <w:r>
-        <w:rPr>
-          <w:rFonts w:ascii="Arial" w:hAnsi="Arial" w:cs="Arial"/>
-          <w:sz w:val="24"/>
-          <w:szCs w:val="24"/>
-          <w:lang w:val="en-US"/>
-        </w:rPr>
-        <w:t xml:space="preserve"> </w:t>
-      </w:r>
-      <w:proofErr w:type="spellStart"/>
-      <w:r>
-        <w:rPr>
-          <w:rFonts w:ascii="Arial" w:hAnsi="Arial" w:cs="Arial"/>
-          <w:sz w:val="24"/>
-          <w:szCs w:val="24"/>
-          <w:lang w:val="en-US"/>
-        </w:rPr>
-        <w:t>Dokumen</w:t>
-      </w:r>
-      <w:proofErr w:type="spellEnd"/>
-      <w:r>
-        <w:rPr>
-          <w:rFonts w:ascii="Arial" w:hAnsi="Arial" w:cs="Arial"/>
-          <w:sz w:val="24"/>
-          <w:szCs w:val="24"/>
-          <w:lang w:val="en-US"/>
-        </w:rPr>
-        <w:t xml:space="preserve"> </w:t>
-      </w:r>
-      <w:proofErr w:type="spellStart"/>
-      <w:r>
-        <w:rPr>
-          <w:rFonts w:ascii="Arial" w:hAnsi="Arial" w:cs="Arial"/>
-          <w:sz w:val="24"/>
-          <w:szCs w:val="24"/>
-          <w:lang w:val="en-US"/>
-        </w:rPr>
-        <w:t>Disposisi</w:t>
-      </w:r>
-      <w:proofErr w:type="spellEnd"/>
-      <w:r>
-        <w:rPr>
-          <w:rFonts w:ascii="Arial" w:hAnsi="Arial" w:cs="Arial"/>
-          <w:sz w:val="24"/>
-          <w:szCs w:val="24"/>
-          <w:lang w:val="en-US"/>
-        </w:rPr>
-        <w:t xml:space="preserve"> di </w:t>
-      </w:r>
-      <w:proofErr w:type="spellStart"/>
-      <w:r>
-        <w:rPr>
-          <w:rFonts w:ascii="Arial" w:hAnsi="Arial" w:cs="Arial"/>
-          <w:sz w:val="24"/>
-          <w:szCs w:val="24"/>
-          <w:lang w:val="en-US"/>
-        </w:rPr>
-        <w:t>Subdisminbata</w:t>
-      </w:r>
-      <w:proofErr w:type="spellEnd"/>
-      <w:r>
-        <w:rPr>
-          <w:rFonts w:ascii="Arial" w:hAnsi="Arial" w:cs="Arial"/>
-          <w:sz w:val="24"/>
-          <w:szCs w:val="24"/>
-          <w:lang w:val="en-US"/>
-        </w:rPr>
-        <w:t xml:space="preserve"> </w:t>
-      </w:r>
-      <w:proofErr w:type="spellStart"/>
-      <w:r>
-        <w:rPr>
-          <w:rFonts w:ascii="Arial" w:hAnsi="Arial" w:cs="Arial"/>
-          <w:sz w:val="24"/>
-          <w:szCs w:val="24"/>
-          <w:lang w:val="en-US"/>
-        </w:rPr>
-        <w:t>Disminpersau</w:t>
-      </w:r>
-      <w:proofErr w:type="spellEnd"/>
-      <w:r>
-        <w:rPr>
-          <w:rFonts w:ascii="Arial" w:hAnsi="Arial" w:cs="Arial"/>
-          <w:sz w:val="24"/>
-          <w:szCs w:val="24"/>
-          <w:lang w:val="en-US"/>
-        </w:rPr>
-        <w:t xml:space="preserve">” </w:t>
-      </w:r>
-      <w:proofErr w:type="spellStart"/>
-      <w:r>
-        <w:rPr>
-          <w:rFonts w:ascii="Arial" w:hAnsi="Arial" w:cs="Arial"/>
-          <w:sz w:val="24"/>
-          <w:szCs w:val="24"/>
-          <w:lang w:val="en-US"/>
-        </w:rPr>
-        <w:t>adalah</w:t>
-      </w:r>
-      <w:proofErr w:type="spellEnd"/>
-      <w:r>
-        <w:rPr>
-          <w:rFonts w:ascii="Arial" w:hAnsi="Arial" w:cs="Arial"/>
-          <w:sz w:val="24"/>
-          <w:szCs w:val="24"/>
-          <w:lang w:val="en-US"/>
-        </w:rPr>
-        <w:t xml:space="preserve"> </w:t>
-      </w:r>
-      <w:proofErr w:type="spellStart"/>
-      <w:r>
-        <w:rPr>
-          <w:rFonts w:ascii="Arial" w:hAnsi="Arial" w:cs="Arial"/>
-          <w:sz w:val="24"/>
-          <w:szCs w:val="24"/>
-          <w:lang w:val="en-US"/>
-        </w:rPr>
-        <w:t>sebagai</w:t>
-      </w:r>
-      <w:proofErr w:type="spellEnd"/>
-      <w:r>
-        <w:rPr>
-          <w:rFonts w:ascii="Arial" w:hAnsi="Arial" w:cs="Arial"/>
-          <w:sz w:val="24"/>
-          <w:szCs w:val="24"/>
-          <w:lang w:val="en-US"/>
-        </w:rPr>
-        <w:t xml:space="preserve"> </w:t>
-      </w:r>
-      <w:proofErr w:type="spellStart"/>
-      <w:r>
-        <w:rPr>
-          <w:rFonts w:ascii="Arial" w:hAnsi="Arial" w:cs="Arial"/>
-          <w:sz w:val="24"/>
-          <w:szCs w:val="24"/>
-          <w:lang w:val="en-US"/>
-        </w:rPr>
-        <w:t>berikut</w:t>
-      </w:r>
-      <w:proofErr w:type="spellEnd"/>
-      <w:r>
-        <w:rPr>
-          <w:rFonts w:ascii="Arial" w:hAnsi="Arial" w:cs="Arial"/>
-          <w:sz w:val="24"/>
-          <w:szCs w:val="24"/>
-          <w:lang w:val="en-US"/>
-        </w:rPr>
-        <w:t>:</w:t>
+      <w:r>
+        <w:rPr>
+          <w:rFonts w:ascii="Arial" w:hAnsi="Arial" w:cs="Arial"/>
+          <w:sz w:val="24"/>
+          <w:szCs w:val="24"/>
+          <w:lang w:val="sv-SE"/>
+        </w:rPr>
+        <w:t xml:space="preserve"> Arsip Dokumen Disposisi di Subdisminbata</w:t>
+      </w:r>
+      <w:r>
+        <w:rPr>
+          <w:rFonts w:ascii="Arial" w:hAnsi="Arial" w:cs="Arial"/>
+          <w:sz w:val="24"/>
+          <w:szCs w:val="24"/>
+          <w:lang w:val="sv-SE"/>
+        </w:rPr>
+        <w:t xml:space="preserve"> Disminpersau</w:t>
+      </w:r>
+      <w:r>
+        <w:rPr>
+          <w:rFonts w:ascii="Arial" w:hAnsi="Arial" w:cs="Arial"/>
+          <w:sz w:val="24"/>
+          <w:szCs w:val="24"/>
+          <w:lang w:val="sv-SE"/>
+        </w:rPr>
+        <w:t>” adalah sebagai berikut:</w:t>
       </w:r>
     </w:p>
     <w:p>
@@ -9195,267 +8653,79 @@
           <w:rFonts w:ascii="Arial" w:hAnsi="Arial" w:cs="Arial"/>
           <w:sz w:val="24"/>
           <w:szCs w:val="24"/>
-          <w:lang w:val="en-US"/>
-        </w:rPr>
-        <w:t xml:space="preserve">Ruang </w:t>
-      </w:r>
-      <w:proofErr w:type="spellStart"/>
-      <w:r>
-        <w:rPr>
-          <w:rFonts w:ascii="Arial" w:hAnsi="Arial" w:cs="Arial"/>
-          <w:sz w:val="24"/>
-          <w:szCs w:val="24"/>
-          <w:lang w:val="en-US"/>
-        </w:rPr>
-        <w:t>lingkup</w:t>
-      </w:r>
-      <w:proofErr w:type="spellEnd"/>
-      <w:r>
-        <w:rPr>
-          <w:rFonts w:ascii="Arial" w:hAnsi="Arial" w:cs="Arial"/>
-          <w:sz w:val="24"/>
-          <w:szCs w:val="24"/>
-          <w:lang w:val="en-US"/>
-        </w:rPr>
-        <w:t xml:space="preserve"> pada </w:t>
-      </w:r>
-      <w:proofErr w:type="spellStart"/>
-      <w:r>
-        <w:rPr>
-          <w:rFonts w:ascii="Arial" w:hAnsi="Arial" w:cs="Arial"/>
-          <w:sz w:val="24"/>
-          <w:szCs w:val="24"/>
-          <w:lang w:val="en-US"/>
-        </w:rPr>
-        <w:t>penulisan</w:t>
-      </w:r>
-      <w:proofErr w:type="spellEnd"/>
-      <w:r>
-        <w:rPr>
-          <w:rFonts w:ascii="Arial" w:hAnsi="Arial" w:cs="Arial"/>
-          <w:sz w:val="24"/>
-          <w:szCs w:val="24"/>
-          <w:lang w:val="en-US"/>
+          <w:lang w:val="sv-SE"/>
+        </w:rPr>
+        <w:t>Ruang lingkup pada penulisan rancangan aktualisasi ini sebatas membahas</w:t>
+      </w:r>
+      <w:r>
+        <w:rPr>
+          <w:rFonts w:ascii="Arial" w:hAnsi="Arial" w:cs="Arial"/>
+          <w:sz w:val="24"/>
+          <w:szCs w:val="24"/>
+          <w:lang w:val="sv-SE"/>
         </w:rPr>
         <w:t xml:space="preserve"> </w:t>
       </w:r>
-      <w:proofErr w:type="spellStart"/>
-      <w:r>
-        <w:rPr>
-          <w:rFonts w:ascii="Arial" w:hAnsi="Arial" w:cs="Arial"/>
-          <w:sz w:val="24"/>
-          <w:szCs w:val="24"/>
-          <w:lang w:val="en-US"/>
-        </w:rPr>
-        <w:t>rancangan</w:t>
-      </w:r>
-      <w:proofErr w:type="spellEnd"/>
-      <w:r>
-        <w:rPr>
-          <w:rFonts w:ascii="Arial" w:hAnsi="Arial" w:cs="Arial"/>
-          <w:sz w:val="24"/>
-          <w:szCs w:val="24"/>
-          <w:lang w:val="en-US"/>
+      <w:r>
+        <w:rPr>
+          <w:rFonts w:ascii="Arial" w:hAnsi="Arial" w:cs="Arial"/>
+          <w:sz w:val="24"/>
+          <w:szCs w:val="24"/>
+          <w:lang w:val="sv-SE"/>
+        </w:rPr>
+        <w:t>tentang</w:t>
+      </w:r>
+      <w:r>
+        <w:rPr>
+          <w:rFonts w:ascii="Arial" w:hAnsi="Arial" w:cs="Arial"/>
+          <w:sz w:val="24"/>
+          <w:szCs w:val="24"/>
+          <w:lang w:val="sv-SE"/>
         </w:rPr>
         <w:t xml:space="preserve"> </w:t>
       </w:r>
-      <w:proofErr w:type="spellStart"/>
-      <w:r>
-        <w:rPr>
-          <w:rFonts w:ascii="Arial" w:hAnsi="Arial" w:cs="Arial"/>
-          <w:sz w:val="24"/>
-          <w:szCs w:val="24"/>
-          <w:lang w:val="en-US"/>
-        </w:rPr>
-        <w:t>aktualisasi</w:t>
-      </w:r>
-      <w:proofErr w:type="spellEnd"/>
-      <w:r>
-        <w:rPr>
-          <w:rFonts w:ascii="Arial" w:hAnsi="Arial" w:cs="Arial"/>
-          <w:sz w:val="24"/>
-          <w:szCs w:val="24"/>
-          <w:lang w:val="en-US"/>
-        </w:rPr>
-        <w:t xml:space="preserve"> ini </w:t>
-      </w:r>
-      <w:proofErr w:type="spellStart"/>
-      <w:r>
-        <w:rPr>
-          <w:rFonts w:ascii="Arial" w:hAnsi="Arial" w:cs="Arial"/>
-          <w:sz w:val="24"/>
-          <w:szCs w:val="24"/>
-          <w:lang w:val="en-US"/>
-        </w:rPr>
-        <w:t>sebatas</w:t>
-      </w:r>
-      <w:proofErr w:type="spellEnd"/>
-      <w:r>
-        <w:rPr>
-          <w:rFonts w:ascii="Arial" w:hAnsi="Arial" w:cs="Arial"/>
-          <w:sz w:val="24"/>
-          <w:szCs w:val="24"/>
-          <w:lang w:val="en-US"/>
-        </w:rPr>
-        <w:t xml:space="preserve"> </w:t>
-      </w:r>
-      <w:proofErr w:type="spellStart"/>
-      <w:r>
-        <w:rPr>
-          <w:rFonts w:ascii="Arial" w:hAnsi="Arial" w:cs="Arial"/>
-          <w:sz w:val="24"/>
-          <w:szCs w:val="24"/>
-          <w:lang w:val="en-US"/>
-        </w:rPr>
-        <w:t>membahas</w:t>
-      </w:r>
-      <w:proofErr w:type="spellEnd"/>
-      <w:r>
-        <w:rPr>
-          <w:rFonts w:ascii="Arial" w:hAnsi="Arial" w:cs="Arial"/>
-          <w:sz w:val="24"/>
-          <w:szCs w:val="24"/>
-          <w:lang w:val="en-US"/>
-        </w:rPr>
-        <w:t xml:space="preserve"> </w:t>
-      </w:r>
-      <w:proofErr w:type="spellStart"/>
-      <w:r>
-        <w:rPr>
-          <w:rFonts w:ascii="Arial" w:hAnsi="Arial" w:cs="Arial"/>
-          <w:sz w:val="24"/>
-          <w:szCs w:val="24"/>
-          <w:lang w:val="en-US"/>
-        </w:rPr>
-        <w:t>tentang</w:t>
-      </w:r>
-      <w:proofErr w:type="spellEnd"/>
-      <w:r>
-        <w:rPr>
-          <w:rFonts w:ascii="Arial" w:hAnsi="Arial" w:cs="Arial"/>
-          <w:sz w:val="24"/>
-          <w:szCs w:val="24"/>
-          <w:lang w:val="en-US"/>
-        </w:rPr>
-        <w:t xml:space="preserve"> ”</w:t>
-      </w:r>
-      <w:proofErr w:type="spellStart"/>
-      <w:r>
-        <w:rPr>
-          <w:rFonts w:ascii="Arial" w:hAnsi="Arial" w:cs="Arial"/>
-          <w:sz w:val="24"/>
-          <w:szCs w:val="24"/>
-          <w:lang w:val="en-US"/>
+      <w:r>
+        <w:rPr>
+          <w:rFonts w:ascii="Arial" w:hAnsi="Arial" w:cs="Arial"/>
+          <w:sz w:val="24"/>
+          <w:szCs w:val="24"/>
+          <w:lang w:val="sv-SE"/>
+        </w:rPr>
+        <w:t>”</w:t>
+      </w:r>
+      <w:r>
+        <w:rPr>
+          <w:rFonts w:ascii="Arial" w:hAnsi="Arial" w:cs="Arial"/>
+          <w:sz w:val="24"/>
+          <w:szCs w:val="24"/>
+          <w:lang w:val="sv-SE"/>
         </w:rPr>
         <w:t>Optimalisasi</w:t>
       </w:r>
-      <w:proofErr w:type="spellEnd"/>
-      <w:r>
-        <w:rPr>
-          <w:rFonts w:ascii="Arial" w:hAnsi="Arial" w:cs="Arial"/>
-          <w:sz w:val="24"/>
-          <w:szCs w:val="24"/>
-          <w:lang w:val="en-US"/>
-        </w:rPr>
-        <w:t xml:space="preserve"> </w:t>
-      </w:r>
-      <w:proofErr w:type="spellStart"/>
-      <w:r>
-        <w:rPr>
-          <w:rFonts w:ascii="Arial" w:hAnsi="Arial" w:cs="Arial"/>
-          <w:sz w:val="24"/>
-          <w:szCs w:val="24"/>
-          <w:lang w:val="en-US"/>
-        </w:rPr>
-        <w:t>Arsip</w:t>
-      </w:r>
-      <w:proofErr w:type="spellEnd"/>
-      <w:r>
-        <w:rPr>
-          <w:rFonts w:ascii="Arial" w:hAnsi="Arial" w:cs="Arial"/>
-          <w:sz w:val="24"/>
-          <w:szCs w:val="24"/>
-          <w:lang w:val="en-US"/>
-        </w:rPr>
-        <w:t xml:space="preserve"> </w:t>
-      </w:r>
-      <w:proofErr w:type="spellStart"/>
-      <w:r>
-        <w:rPr>
-          <w:rFonts w:ascii="Arial" w:hAnsi="Arial" w:cs="Arial"/>
-          <w:sz w:val="24"/>
-          <w:szCs w:val="24"/>
-          <w:lang w:val="en-US"/>
-        </w:rPr>
-        <w:t>Dokumen</w:t>
-      </w:r>
-      <w:proofErr w:type="spellEnd"/>
-      <w:r>
-        <w:rPr>
-          <w:rFonts w:ascii="Arial" w:hAnsi="Arial" w:cs="Arial"/>
-          <w:sz w:val="24"/>
-          <w:szCs w:val="24"/>
-          <w:lang w:val="en-US"/>
-        </w:rPr>
-        <w:t xml:space="preserve"> </w:t>
-      </w:r>
-      <w:proofErr w:type="spellStart"/>
-      <w:r>
-        <w:rPr>
-          <w:rFonts w:ascii="Arial" w:hAnsi="Arial" w:cs="Arial"/>
-          <w:sz w:val="24"/>
-          <w:szCs w:val="24"/>
-          <w:lang w:val="en-US"/>
-        </w:rPr>
-        <w:t>Disposisi</w:t>
-      </w:r>
-      <w:proofErr w:type="spellEnd"/>
-      <w:r>
-        <w:rPr>
-          <w:rFonts w:ascii="Arial" w:hAnsi="Arial" w:cs="Arial"/>
-          <w:sz w:val="24"/>
-          <w:szCs w:val="24"/>
-          <w:lang w:val="en-US"/>
-        </w:rPr>
-        <w:t xml:space="preserve"> di </w:t>
-      </w:r>
-      <w:proofErr w:type="spellStart"/>
-      <w:r>
-        <w:rPr>
-          <w:rFonts w:ascii="Arial" w:hAnsi="Arial" w:cs="Arial"/>
-          <w:sz w:val="24"/>
-          <w:szCs w:val="24"/>
-          <w:lang w:val="en-US"/>
-        </w:rPr>
-        <w:t>Subdisminbata</w:t>
-      </w:r>
-      <w:proofErr w:type="spellEnd"/>
-      <w:r>
-        <w:rPr>
-          <w:rFonts w:ascii="Arial" w:hAnsi="Arial" w:cs="Arial"/>
-          <w:sz w:val="24"/>
-          <w:szCs w:val="24"/>
-          <w:lang w:val="en-US"/>
-        </w:rPr>
-        <w:t xml:space="preserve"> </w:t>
-      </w:r>
-      <w:proofErr w:type="spellStart"/>
-      <w:r>
-        <w:rPr>
-          <w:rFonts w:ascii="Arial" w:hAnsi="Arial" w:cs="Arial"/>
-          <w:sz w:val="24"/>
-          <w:szCs w:val="24"/>
-          <w:lang w:val="en-US"/>
-        </w:rPr>
-        <w:t>Disminpersau</w:t>
-      </w:r>
-      <w:proofErr w:type="spellEnd"/>
-      <w:r>
-        <w:rPr>
-          <w:rFonts w:ascii="Arial" w:hAnsi="Arial" w:cs="Arial"/>
-          <w:sz w:val="24"/>
-          <w:szCs w:val="24"/>
-          <w:lang w:val="en-US"/>
+      <w:r>
+        <w:rPr>
+          <w:rFonts w:ascii="Arial" w:hAnsi="Arial" w:cs="Arial"/>
+          <w:sz w:val="24"/>
+          <w:szCs w:val="24"/>
+          <w:lang w:val="sv-SE"/>
+        </w:rPr>
+        <w:t xml:space="preserve"> Arsip Dokumen Disposisi di Subdisminbata</w:t>
+      </w:r>
+      <w:r>
+        <w:rPr>
+          <w:rFonts w:ascii="Arial" w:hAnsi="Arial" w:cs="Arial"/>
+          <w:sz w:val="24"/>
+          <w:szCs w:val="24"/>
+          <w:lang w:val="sv-SE"/>
+        </w:rPr>
+        <w:t xml:space="preserve"> Disminpersau</w:t>
+      </w:r>
+      <w:r>
+        <w:rPr>
+          <w:rFonts w:ascii="Arial" w:hAnsi="Arial" w:cs="Arial"/>
+          <w:sz w:val="24"/>
+          <w:szCs w:val="24"/>
+          <w:lang w:val="sv-SE"/>
         </w:rPr>
         <w:t xml:space="preserve">”. </w:t>
       </w:r>
@@ -18903,15 +18173,6 @@
           <w:lang w:val="sv-SE"/>
         </w:rPr>
       </w:pPr>
-      <w:r>
-        <w:rPr>
-          <w:rFonts w:asciiTheme="minorBidi" w:hAnsiTheme="minorBidi"/>
-          <w:sz w:val="24"/>
-          <w:szCs w:val="24"/>
-          <w:lang w:val="sv-SE"/>
-        </w:rPr>
-        <w:br w:type="page"/>
-      </w:r>
     </w:p>
     <w:p>
       <w:pPr>
@@ -20267,6 +19528,16 @@
               </w:rPr>
               <w:t>1</w:t>
             </w:r>
+            <w:r>
+              <w:rPr>
+                <w:rFonts w:ascii="Arial" w:hAnsi="Arial" w:cs="Arial"/>
+                <w:bCs/>
+                <w:sz w:val="24"/>
+                <w:szCs w:val="24"/>
+                <w:lang w:val="en-US"/>
+              </w:rPr>
+              <w:t>.</w:t>
+            </w:r>
           </w:p>
         </w:tc>
         <w:tc>
@@ -20301,6 +19572,7 @@
         <w:tc>
           <w:tcPr>
             <w:tcW w:w="2105" w:type="dxa"/>
+            <w:vAlign w:val="center"/>
           </w:tcPr>
           <w:p>
             <w:pPr>
@@ -20315,11 +19587,21 @@
                 <w:lang w:val="sv-SE"/>
               </w:rPr>
             </w:pPr>
+            <w:r>
+              <w:rPr>
+                <w:rFonts w:ascii="Arial" w:hAnsi="Arial" w:cs="Arial"/>
+                <w:bCs/>
+                <w:sz w:val="24"/>
+                <w:szCs w:val="24"/>
+              </w:rPr>
+              <w:t>Sangat mendesak karena dokumen disposisi bersifat dinamis dan sering dibutuhkan untuk proses administrasi lanjutan.</w:t>
+            </w:r>
           </w:p>
         </w:tc>
         <w:tc>
           <w:tcPr>
             <w:tcW w:w="2132" w:type="dxa"/>
+            <w:vAlign w:val="center"/>
           </w:tcPr>
           <w:p>
             <w:pPr>
@@ -20334,11 +19616,39 @@
                 <w:lang w:val="sv-SE"/>
               </w:rPr>
             </w:pPr>
+            <w:r>
+              <w:rPr>
+                <w:rFonts w:ascii="Arial" w:hAnsi="Arial" w:cs="Arial"/>
+                <w:bCs/>
+                <w:sz w:val="24"/>
+                <w:szCs w:val="24"/>
+              </w:rPr>
+              <w:t xml:space="preserve">Menghambat alur kerja, mengurangi akurasi pelaporan, dan berpotensi melanggar prinsip transparansi </w:t>
+            </w:r>
+            <w:r>
+              <w:rPr>
+                <w:rFonts w:ascii="Arial" w:hAnsi="Arial" w:cs="Arial"/>
+                <w:bCs/>
+                <w:sz w:val="24"/>
+                <w:szCs w:val="24"/>
+              </w:rPr>
+              <w:t xml:space="preserve">serta </w:t>
+            </w:r>
+            <w:r>
+              <w:rPr>
+                <w:rFonts w:ascii="Arial" w:hAnsi="Arial" w:cs="Arial"/>
+                <w:bCs/>
+                <w:sz w:val="24"/>
+                <w:szCs w:val="24"/>
+              </w:rPr>
+              <w:t>akuntabilitas.</w:t>
+            </w:r>
           </w:p>
         </w:tc>
         <w:tc>
           <w:tcPr>
             <w:tcW w:w="2268" w:type="dxa"/>
+            <w:vAlign w:val="center"/>
           </w:tcPr>
           <w:p>
             <w:pPr>
@@ -20353,6 +19663,15 @@
                 <w:lang w:val="sv-SE"/>
               </w:rPr>
             </w:pPr>
+            <w:r>
+              <w:rPr>
+                <w:rFonts w:ascii="Arial" w:hAnsi="Arial" w:cs="Arial"/>
+                <w:bCs/>
+                <w:sz w:val="24"/>
+                <w:szCs w:val="24"/>
+              </w:rPr>
+              <w:t>Semakin banyak dokumen fisik yang menumpuk akan memperparah masalah. Tanpa intervensi, risiko kehilangan data dan inefisiensi waktu akan terus meningkat.</w:t>
+            </w:r>
           </w:p>
         </w:tc>
       </w:tr>
@@ -20386,6 +19705,16 @@
               </w:rPr>
               <w:t>2</w:t>
             </w:r>
+            <w:r>
+              <w:rPr>
+                <w:rFonts w:ascii="Arial" w:hAnsi="Arial" w:cs="Arial"/>
+                <w:bCs/>
+                <w:sz w:val="24"/>
+                <w:szCs w:val="24"/>
+                <w:lang w:val="en-US"/>
+              </w:rPr>
+              <w:t>.</w:t>
+            </w:r>
           </w:p>
         </w:tc>
         <w:tc>
@@ -20420,6 +19749,7 @@
         <w:tc>
           <w:tcPr>
             <w:tcW w:w="2105" w:type="dxa"/>
+            <w:vAlign w:val="center"/>
           </w:tcPr>
           <w:p>
             <w:pPr>
@@ -20434,11 +19764,41 @@
                 <w:lang w:val="sv-SE"/>
               </w:rPr>
             </w:pPr>
+            <w:r>
+              <w:rPr>
+                <w:rFonts w:ascii="Arial" w:hAnsi="Arial" w:cs="Arial"/>
+                <w:bCs/>
+                <w:sz w:val="24"/>
+                <w:szCs w:val="24"/>
+              </w:rPr>
+              <w:t>Mendesak namun tidak bersifat </w:t>
+            </w:r>
+            <w:r>
+              <w:rPr>
+                <w:rFonts w:ascii="Arial" w:hAnsi="Arial" w:cs="Arial"/>
+                <w:bCs/>
+                <w:i/>
+                <w:iCs/>
+                <w:sz w:val="24"/>
+                <w:szCs w:val="24"/>
+              </w:rPr>
+              <w:t>real-time critical</w:t>
+            </w:r>
+            <w:r>
+              <w:rPr>
+                <w:rFonts w:ascii="Arial" w:hAnsi="Arial" w:cs="Arial"/>
+                <w:bCs/>
+                <w:sz w:val="24"/>
+                <w:szCs w:val="24"/>
+              </w:rPr>
+              <w:t>. Data personel perlu diperbarui secara berkala untuk mendukung keputusan strategis.</w:t>
+            </w:r>
           </w:p>
         </w:tc>
         <w:tc>
           <w:tcPr>
             <w:tcW w:w="2132" w:type="dxa"/>
+            <w:vAlign w:val="center"/>
           </w:tcPr>
           <w:p>
             <w:pPr>
@@ -20453,11 +19813,21 @@
                 <w:lang w:val="sv-SE"/>
               </w:rPr>
             </w:pPr>
+            <w:r>
+              <w:rPr>
+                <w:rFonts w:ascii="Arial" w:hAnsi="Arial" w:cs="Arial"/>
+                <w:bCs/>
+                <w:sz w:val="24"/>
+                <w:szCs w:val="24"/>
+              </w:rPr>
+              <w:t>Dampak signifikan tetapi dapat ditangani sementara dengan cara manual. Kesalahan data dapat memengaruhi distribusi tugas.</w:t>
+            </w:r>
           </w:p>
         </w:tc>
         <w:tc>
           <w:tcPr>
             <w:tcW w:w="2268" w:type="dxa"/>
+            <w:vAlign w:val="center"/>
           </w:tcPr>
           <w:p>
             <w:pPr>
@@ -20472,6 +19842,33 @@
                 <w:lang w:val="sv-SE"/>
               </w:rPr>
             </w:pPr>
+            <w:r>
+              <w:rPr>
+                <w:rFonts w:ascii="Arial" w:hAnsi="Arial" w:cs="Arial"/>
+                <w:bCs/>
+                <w:sz w:val="24"/>
+                <w:szCs w:val="24"/>
+              </w:rPr>
+              <w:t xml:space="preserve">Jika diabaikan, ketidakakuratan data akan menumpuk dan menyulitkan </w:t>
+            </w:r>
+            <w:r>
+              <w:rPr>
+                <w:rFonts w:ascii="Arial" w:hAnsi="Arial" w:cs="Arial"/>
+                <w:bCs/>
+                <w:sz w:val="24"/>
+                <w:szCs w:val="24"/>
+              </w:rPr>
+              <w:t>pekerjaan di masa yang akan datang</w:t>
+            </w:r>
+            <w:r>
+              <w:rPr>
+                <w:rFonts w:ascii="Arial" w:hAnsi="Arial" w:cs="Arial"/>
+                <w:bCs/>
+                <w:sz w:val="24"/>
+                <w:szCs w:val="24"/>
+              </w:rPr>
+              <w:t>.</w:t>
+            </w:r>
           </w:p>
         </w:tc>
       </w:tr>
@@ -20505,6 +19902,16 @@
               </w:rPr>
               <w:t>3</w:t>
             </w:r>
+            <w:r>
+              <w:rPr>
+                <w:rFonts w:ascii="Arial" w:hAnsi="Arial" w:cs="Arial"/>
+                <w:bCs/>
+                <w:sz w:val="24"/>
+                <w:szCs w:val="24"/>
+                <w:lang w:val="en-US"/>
+              </w:rPr>
+              <w:t>.</w:t>
+            </w:r>
           </w:p>
         </w:tc>
         <w:tc>
@@ -20538,6 +19945,7 @@
         <w:tc>
           <w:tcPr>
             <w:tcW w:w="2105" w:type="dxa"/>
+            <w:vAlign w:val="center"/>
           </w:tcPr>
           <w:p>
             <w:pPr>
@@ -20552,11 +19960,30 @@
                 <w:lang w:val="sv-SE"/>
               </w:rPr>
             </w:pPr>
+            <w:r>
+              <w:rPr>
+                <w:rFonts w:ascii="Arial" w:hAnsi="Arial" w:cs="Arial"/>
+                <w:bCs/>
+                <w:sz w:val="24"/>
+                <w:szCs w:val="24"/>
+              </w:rPr>
+              <w:t>Cukup mendesak karena terkait efisiensi waktu</w:t>
+            </w:r>
+            <w:r>
+              <w:rPr>
+                <w:rFonts w:ascii="Arial" w:hAnsi="Arial" w:cs="Arial"/>
+                <w:bCs/>
+                <w:sz w:val="24"/>
+                <w:szCs w:val="24"/>
+              </w:rPr>
+              <w:t>.</w:t>
+            </w:r>
           </w:p>
         </w:tc>
         <w:tc>
           <w:tcPr>
             <w:tcW w:w="2132" w:type="dxa"/>
+            <w:vAlign w:val="center"/>
           </w:tcPr>
           <w:p>
             <w:pPr>
@@ -20571,11 +19998,30 @@
                 <w:lang w:val="sv-SE"/>
               </w:rPr>
             </w:pPr>
+            <w:r>
+              <w:rPr>
+                <w:rFonts w:ascii="Arial" w:hAnsi="Arial" w:cs="Arial"/>
+                <w:bCs/>
+                <w:sz w:val="24"/>
+                <w:szCs w:val="24"/>
+              </w:rPr>
+              <w:t xml:space="preserve">Dampak terbatas pada efisiensi internal, tetapi dapat memengaruhi akuntabilitas </w:t>
+            </w:r>
+            <w:r>
+              <w:rPr>
+                <w:rFonts w:ascii="Arial" w:hAnsi="Arial" w:cs="Arial"/>
+                <w:bCs/>
+                <w:sz w:val="24"/>
+                <w:szCs w:val="24"/>
+              </w:rPr>
+              <w:t>pekerjaan.</w:t>
+            </w:r>
           </w:p>
         </w:tc>
         <w:tc>
           <w:tcPr>
             <w:tcW w:w="2268" w:type="dxa"/>
+            <w:vAlign w:val="center"/>
           </w:tcPr>
           <w:p>
             <w:pPr>
@@ -20590,6 +20036,33 @@
                 <w:lang w:val="sv-SE"/>
               </w:rPr>
             </w:pPr>
+            <w:r>
+              <w:rPr>
+                <w:rFonts w:ascii="Arial" w:hAnsi="Arial" w:cs="Arial"/>
+                <w:bCs/>
+                <w:sz w:val="24"/>
+                <w:szCs w:val="24"/>
+              </w:rPr>
+              <w:t xml:space="preserve">Masalah akan stabil selama tidak ada peningkatan volume perjalanan tugas, tetapi berpotensi membengkak jika tidak </w:t>
+            </w:r>
+            <w:r>
+              <w:rPr>
+                <w:rFonts w:ascii="Arial" w:hAnsi="Arial" w:cs="Arial"/>
+                <w:bCs/>
+                <w:sz w:val="24"/>
+                <w:szCs w:val="24"/>
+              </w:rPr>
+              <w:t xml:space="preserve">segera </w:t>
+            </w:r>
+            <w:r>
+              <w:rPr>
+                <w:rFonts w:ascii="Arial" w:hAnsi="Arial" w:cs="Arial"/>
+                <w:bCs/>
+                <w:sz w:val="24"/>
+                <w:szCs w:val="24"/>
+              </w:rPr>
+              <w:t>ditangani.</w:t>
+            </w:r>
           </w:p>
         </w:tc>
       </w:tr>
@@ -20623,6 +20096,16 @@
               </w:rPr>
               <w:t>4</w:t>
             </w:r>
+            <w:r>
+              <w:rPr>
+                <w:rFonts w:ascii="Arial" w:hAnsi="Arial" w:cs="Arial"/>
+                <w:bCs/>
+                <w:sz w:val="24"/>
+                <w:szCs w:val="24"/>
+                <w:lang w:val="en-US"/>
+              </w:rPr>
+              <w:t>.</w:t>
+            </w:r>
           </w:p>
         </w:tc>
         <w:tc>
@@ -20656,6 +20139,7 @@
         <w:tc>
           <w:tcPr>
             <w:tcW w:w="2105" w:type="dxa"/>
+            <w:vAlign w:val="center"/>
           </w:tcPr>
           <w:p>
             <w:pPr>
@@ -20670,11 +20154,39 @@
                 <w:lang w:val="en-US"/>
               </w:rPr>
             </w:pPr>
+            <w:r>
+              <w:rPr>
+                <w:rFonts w:ascii="Arial" w:hAnsi="Arial" w:cs="Arial"/>
+                <w:bCs/>
+                <w:sz w:val="24"/>
+                <w:szCs w:val="24"/>
+              </w:rPr>
+              <w:t>Tidak bersifat darurat, tetapi penting untuk memastikan kecepatan distribusi dan respons surat</w:t>
+            </w:r>
+            <w:r>
+              <w:rPr>
+                <w:rFonts w:ascii="Arial" w:hAnsi="Arial" w:cs="Arial"/>
+                <w:bCs/>
+                <w:sz w:val="24"/>
+                <w:szCs w:val="24"/>
+              </w:rPr>
+              <w:t xml:space="preserve"> maupun </w:t>
+            </w:r>
+            <w:r>
+              <w:rPr>
+                <w:rFonts w:ascii="Arial" w:hAnsi="Arial" w:cs="Arial"/>
+                <w:bCs/>
+                <w:sz w:val="24"/>
+                <w:szCs w:val="24"/>
+              </w:rPr>
+              <w:t>telegram.</w:t>
+            </w:r>
           </w:p>
         </w:tc>
         <w:tc>
           <w:tcPr>
             <w:tcW w:w="2132" w:type="dxa"/>
+            <w:vAlign w:val="center"/>
           </w:tcPr>
           <w:p>
             <w:pPr>
@@ -20689,11 +20201,21 @@
                 <w:lang w:val="sv-SE"/>
               </w:rPr>
             </w:pPr>
+            <w:r>
+              <w:rPr>
+                <w:rFonts w:ascii="Arial" w:hAnsi="Arial" w:cs="Arial"/>
+                <w:bCs/>
+                <w:sz w:val="24"/>
+                <w:szCs w:val="24"/>
+              </w:rPr>
+              <w:t>Dampaknya pada kelancaran komunikasi internal dan eksternal. Kesalahan pencatatan manual dapat menyebabkan keterlambatan tindak lanjut.</w:t>
+            </w:r>
           </w:p>
         </w:tc>
         <w:tc>
           <w:tcPr>
             <w:tcW w:w="2268" w:type="dxa"/>
+            <w:vAlign w:val="center"/>
           </w:tcPr>
           <w:p>
             <w:pPr>
@@ -20708,6 +20230,15 @@
                 <w:lang w:val="sv-SE"/>
               </w:rPr>
             </w:pPr>
+            <w:r>
+              <w:rPr>
+                <w:rFonts w:ascii="Arial" w:hAnsi="Arial" w:cs="Arial"/>
+                <w:bCs/>
+                <w:sz w:val="24"/>
+                <w:szCs w:val="24"/>
+              </w:rPr>
+              <w:t>Volume surat/telegram yang meningkat akan memperburuk masalah jika tetap mengandalkan sistem manual.</w:t>
+            </w:r>
           </w:p>
         </w:tc>
       </w:tr>
@@ -23145,86 +22676,6 @@
     </w:p>
     <w:p>
       <w:pPr>
-        <w:tabs>
-          <w:tab w:val="left" w:pos="851"/>
-          <w:tab w:val="left" w:pos="1985"/>
-        </w:tabs>
-        <w:spacing w:after="140" w:line="360" w:lineRule="auto"/>
-        <w:ind w:left="1843"/>
-        <w:jc w:val="both"/>
-        <w:rPr>
-          <w:rFonts w:ascii="Arial" w:hAnsi="Arial" w:cs="Arial"/>
-          <w:sz w:val="24"/>
-          <w:szCs w:val="24"/>
-        </w:rPr>
-      </w:pPr>
-    </w:p>
-    <w:p>
-      <w:pPr>
-        <w:tabs>
-          <w:tab w:val="left" w:pos="851"/>
-          <w:tab w:val="left" w:pos="1985"/>
-        </w:tabs>
-        <w:spacing w:after="140" w:line="360" w:lineRule="auto"/>
-        <w:ind w:left="1843"/>
-        <w:jc w:val="both"/>
-        <w:rPr>
-          <w:rFonts w:ascii="Arial" w:hAnsi="Arial" w:cs="Arial"/>
-          <w:sz w:val="24"/>
-          <w:szCs w:val="24"/>
-        </w:rPr>
-      </w:pPr>
-    </w:p>
-    <w:p>
-      <w:pPr>
-        <w:tabs>
-          <w:tab w:val="left" w:pos="851"/>
-          <w:tab w:val="left" w:pos="1985"/>
-        </w:tabs>
-        <w:spacing w:after="140" w:line="360" w:lineRule="auto"/>
-        <w:ind w:left="1843"/>
-        <w:jc w:val="both"/>
-        <w:rPr>
-          <w:rFonts w:ascii="Arial" w:hAnsi="Arial" w:cs="Arial"/>
-          <w:sz w:val="24"/>
-          <w:szCs w:val="24"/>
-        </w:rPr>
-      </w:pPr>
-    </w:p>
-    <w:p>
-      <w:pPr>
-        <w:tabs>
-          <w:tab w:val="left" w:pos="851"/>
-          <w:tab w:val="left" w:pos="1985"/>
-        </w:tabs>
-        <w:spacing w:after="140" w:line="360" w:lineRule="auto"/>
-        <w:ind w:left="1843"/>
-        <w:jc w:val="both"/>
-        <w:rPr>
-          <w:rFonts w:ascii="Arial" w:hAnsi="Arial" w:cs="Arial"/>
-          <w:sz w:val="24"/>
-          <w:szCs w:val="24"/>
-        </w:rPr>
-      </w:pPr>
-    </w:p>
-    <w:p>
-      <w:pPr>
-        <w:tabs>
-          <w:tab w:val="left" w:pos="851"/>
-          <w:tab w:val="left" w:pos="1985"/>
-        </w:tabs>
-        <w:spacing w:after="140" w:line="360" w:lineRule="auto"/>
-        <w:ind w:left="1843"/>
-        <w:jc w:val="both"/>
-        <w:rPr>
-          <w:rFonts w:ascii="Arial" w:hAnsi="Arial" w:cs="Arial"/>
-          <w:sz w:val="24"/>
-          <w:szCs w:val="24"/>
-        </w:rPr>
-      </w:pPr>
-    </w:p>
-    <w:p>
-      <w:pPr>
         <w:spacing w:after="160" w:line="259" w:lineRule="auto"/>
         <w:rPr>
           <w:rFonts w:ascii="Arial" w:hAnsi="Arial" w:cs="Arial"/>
@@ -23232,14 +22683,6 @@
           <w:szCs w:val="24"/>
         </w:rPr>
       </w:pPr>
-      <w:r>
-        <w:rPr>
-          <w:rFonts w:ascii="Arial" w:hAnsi="Arial" w:cs="Arial"/>
-          <w:sz w:val="24"/>
-          <w:szCs w:val="24"/>
-        </w:rPr>
-        <w:br w:type="page"/>
-      </w:r>
     </w:p>
     <w:p>
       <w:pPr>
@@ -24765,143 +24208,6 @@
           <w:tab w:val="left" w:pos="1701"/>
         </w:tabs>
         <w:spacing w:after="140" w:line="360" w:lineRule="auto"/>
-        <w:ind w:left="720"/>
-        <w:jc w:val="both"/>
-        <w:rPr>
-          <w:rFonts w:ascii="Arial" w:hAnsi="Arial" w:cs="Arial"/>
-          <w:sz w:val="24"/>
-          <w:szCs w:val="24"/>
-          <w:lang w:val="sv-SE"/>
-        </w:rPr>
-      </w:pPr>
-    </w:p>
-    <w:p>
-      <w:pPr>
-        <w:tabs>
-          <w:tab w:val="left" w:pos="425"/>
-          <w:tab w:val="left" w:pos="1701"/>
-        </w:tabs>
-        <w:spacing w:after="140" w:line="360" w:lineRule="auto"/>
-        <w:ind w:left="720"/>
-        <w:jc w:val="both"/>
-        <w:rPr>
-          <w:rFonts w:ascii="Arial" w:hAnsi="Arial" w:cs="Arial"/>
-          <w:sz w:val="24"/>
-          <w:szCs w:val="24"/>
-          <w:lang w:val="sv-SE"/>
-        </w:rPr>
-      </w:pPr>
-    </w:p>
-    <w:p>
-      <w:pPr>
-        <w:tabs>
-          <w:tab w:val="left" w:pos="425"/>
-          <w:tab w:val="left" w:pos="1701"/>
-        </w:tabs>
-        <w:spacing w:after="140" w:line="360" w:lineRule="auto"/>
-        <w:ind w:left="720"/>
-        <w:jc w:val="both"/>
-        <w:rPr>
-          <w:rFonts w:ascii="Arial" w:hAnsi="Arial" w:cs="Arial"/>
-          <w:sz w:val="24"/>
-          <w:szCs w:val="24"/>
-          <w:lang w:val="sv-SE"/>
-        </w:rPr>
-      </w:pPr>
-    </w:p>
-    <w:p>
-      <w:pPr>
-        <w:tabs>
-          <w:tab w:val="left" w:pos="425"/>
-          <w:tab w:val="left" w:pos="1701"/>
-        </w:tabs>
-        <w:spacing w:after="140" w:line="360" w:lineRule="auto"/>
-        <w:ind w:left="720"/>
-        <w:jc w:val="both"/>
-        <w:rPr>
-          <w:rFonts w:ascii="Arial" w:hAnsi="Arial" w:cs="Arial"/>
-          <w:sz w:val="24"/>
-          <w:szCs w:val="24"/>
-          <w:lang w:val="sv-SE"/>
-        </w:rPr>
-      </w:pPr>
-    </w:p>
-    <w:p>
-      <w:pPr>
-        <w:tabs>
-          <w:tab w:val="left" w:pos="425"/>
-          <w:tab w:val="left" w:pos="1701"/>
-        </w:tabs>
-        <w:spacing w:after="140" w:line="360" w:lineRule="auto"/>
-        <w:ind w:left="720"/>
-        <w:jc w:val="both"/>
-        <w:rPr>
-          <w:rFonts w:ascii="Arial" w:hAnsi="Arial" w:cs="Arial"/>
-          <w:sz w:val="24"/>
-          <w:szCs w:val="24"/>
-          <w:lang w:val="sv-SE"/>
-        </w:rPr>
-      </w:pPr>
-    </w:p>
-    <w:p>
-      <w:pPr>
-        <w:tabs>
-          <w:tab w:val="left" w:pos="425"/>
-          <w:tab w:val="left" w:pos="1701"/>
-        </w:tabs>
-        <w:spacing w:after="140" w:line="360" w:lineRule="auto"/>
-        <w:ind w:left="720"/>
-        <w:jc w:val="both"/>
-        <w:rPr>
-          <w:rFonts w:ascii="Arial" w:hAnsi="Arial" w:cs="Arial"/>
-          <w:sz w:val="24"/>
-          <w:szCs w:val="24"/>
-          <w:lang w:val="sv-SE"/>
-        </w:rPr>
-      </w:pPr>
-    </w:p>
-    <w:p>
-      <w:pPr>
-        <w:tabs>
-          <w:tab w:val="left" w:pos="425"/>
-          <w:tab w:val="left" w:pos="1701"/>
-        </w:tabs>
-        <w:spacing w:after="140" w:line="360" w:lineRule="auto"/>
-        <w:ind w:left="720"/>
-        <w:jc w:val="both"/>
-        <w:rPr>
-          <w:rFonts w:ascii="Arial" w:hAnsi="Arial" w:cs="Arial"/>
-          <w:sz w:val="24"/>
-          <w:szCs w:val="24"/>
-          <w:lang w:val="sv-SE"/>
-        </w:rPr>
-      </w:pPr>
-    </w:p>
-    <w:p>
-      <w:pPr>
-        <w:tabs>
-          <w:tab w:val="left" w:pos="425"/>
-          <w:tab w:val="left" w:pos="1701"/>
-        </w:tabs>
-        <w:spacing w:after="140" w:line="360" w:lineRule="auto"/>
-        <w:ind w:left="720"/>
-        <w:jc w:val="both"/>
-        <w:rPr>
-          <w:rFonts w:ascii="Arial" w:hAnsi="Arial" w:cs="Arial"/>
-          <w:sz w:val="24"/>
-          <w:szCs w:val="24"/>
-          <w:lang w:val="sv-SE"/>
-        </w:rPr>
-      </w:pPr>
-    </w:p>
-    <w:p>
-      <w:pPr>
-        <w:tabs>
-          <w:tab w:val="left" w:pos="425"/>
-          <w:tab w:val="left" w:pos="1701"/>
-        </w:tabs>
-        <w:spacing w:after="140" w:line="360" w:lineRule="auto"/>
-        <w:ind w:left="720"/>
         <w:jc w:val="both"/>
         <w:rPr>
           <w:rFonts w:ascii="Arial" w:hAnsi="Arial" w:cs="Arial"/>
@@ -32007,116 +31313,6 @@
           <w:szCs w:val="24"/>
         </w:rPr>
       </w:pPr>
-      <w:r>
-        <w:rPr>
-          <w:rFonts w:ascii="Arial" w:hAnsi="Arial" w:cs="Arial"/>
-          <w:sz w:val="24"/>
-          <w:szCs w:val="24"/>
-        </w:rPr>
-        <w:t>Kadisminpersau. (2012). Telegram Nomor T/275/2012 tanggal 29 November 2012 tentang Kelengkapan Data Personel. Jakarta: TNI AU.</w:t>
-      </w:r>
-    </w:p>
-    <w:p>
-      <w:pPr>
-        <w:rPr>
-          <w:rFonts w:ascii="Arial" w:hAnsi="Arial" w:cs="Arial"/>
-          <w:sz w:val="24"/>
-          <w:szCs w:val="24"/>
-        </w:rPr>
-      </w:pPr>
-      <w:r>
-        <w:rPr>
-          <w:rFonts w:ascii="Arial" w:hAnsi="Arial" w:cs="Arial"/>
-          <w:sz w:val="24"/>
-          <w:szCs w:val="24"/>
-        </w:rPr>
-        <w:t>Kementerian Pendayagunaan Aparatur Negara dan Reformasi Birokrasi. (2021). Core Values ASN BerAKHLAK dan Employer Branding ASN Bangga Melayani Bangsa. Jakarta: KemenPAN-RB.</w:t>
-      </w:r>
-    </w:p>
-    <w:p>
-      <w:pPr>
-        <w:rPr>
-          <w:rFonts w:ascii="Arial" w:hAnsi="Arial" w:cs="Arial"/>
-          <w:sz w:val="24"/>
-          <w:szCs w:val="24"/>
-        </w:rPr>
-      </w:pPr>
-      <w:r>
-        <w:rPr>
-          <w:rFonts w:ascii="Arial" w:hAnsi="Arial" w:cs="Arial"/>
-          <w:sz w:val="24"/>
-          <w:szCs w:val="24"/>
-        </w:rPr>
-        <w:t>LAN RI. (2023). Modul Latsar CPNS: Nilai-Nilai Dasar ASN dan Smart ASN. Jakarta: Lembaga Administrasi Negara.</w:t>
-      </w:r>
-    </w:p>
-    <w:p>
-      <w:pPr>
-        <w:rPr>
-          <w:rFonts w:ascii="Arial" w:hAnsi="Arial" w:cs="Arial"/>
-          <w:sz w:val="24"/>
-          <w:szCs w:val="24"/>
-        </w:rPr>
-      </w:pPr>
-      <w:r>
-        <w:rPr>
-          <w:rFonts w:ascii="Arial" w:hAnsi="Arial" w:cs="Arial"/>
-          <w:sz w:val="24"/>
-          <w:szCs w:val="24"/>
-        </w:rPr>
-        <w:t>Lembaga Administrasi Negara Republik Indonesia. (2024). Peraturan Kepala LAN RI Nomor 581/K.1/PDP.07/2024 tentang Pedoman Penyelenggaraan Pelatihan Dasar Calon Pegawai Negeri Sipil. Jakarta: LAN RI.</w:t>
-      </w:r>
-    </w:p>
-    <w:p>
-      <w:pPr>
-        <w:rPr>
-          <w:rFonts w:ascii="Arial" w:hAnsi="Arial" w:cs="Arial"/>
-          <w:sz w:val="24"/>
-          <w:szCs w:val="24"/>
-        </w:rPr>
-      </w:pPr>
-      <w:r>
-        <w:rPr>
-          <w:rFonts w:ascii="Arial" w:hAnsi="Arial" w:cs="Arial"/>
-          <w:sz w:val="24"/>
-          <w:szCs w:val="24"/>
-        </w:rPr>
-        <w:t>Republik Indonesia. (2020). Peraturan Pemerintah Nomor 17 Tahun 2020 tentang Perubahan atas Peraturan Pemerintah Nomor 11 Tahun 2017 tentang Manajemen Pegawai Negeri Sipil. Lembaran Negara RI Tahun 2020.</w:t>
-      </w:r>
-    </w:p>
-    <w:p>
-      <w:pPr>
-        <w:rPr>
-          <w:rFonts w:ascii="Arial" w:hAnsi="Arial" w:cs="Arial"/>
-          <w:sz w:val="24"/>
-          <w:szCs w:val="24"/>
-        </w:rPr>
-      </w:pPr>
-      <w:r>
-        <w:rPr>
-          <w:rFonts w:ascii="Arial" w:hAnsi="Arial" w:cs="Arial"/>
-          <w:sz w:val="24"/>
-          <w:szCs w:val="24"/>
-        </w:rPr>
-        <w:t>Republik Indonesia. (2023). Undang-Undang Nomor 20 Tahun 2023 tentang Aparatur Sipil Negara. Lembaran Negara RI Tahun 2023.</w:t>
-      </w:r>
-    </w:p>
-    <w:p>
-      <w:pPr>
-        <w:rPr>
-          <w:rFonts w:ascii="Arial" w:hAnsi="Arial" w:cs="Arial"/>
-          <w:sz w:val="24"/>
-          <w:szCs w:val="24"/>
-        </w:rPr>
-      </w:pPr>
-      <w:r>
-        <w:rPr>
-          <w:rFonts w:ascii="Arial" w:hAnsi="Arial" w:cs="Arial"/>
-          <w:sz w:val="24"/>
-          <w:szCs w:val="24"/>
-        </w:rPr>
-        <w:t>Tentara Nasional Indonesia Angkatan Udara. (2021). Peraturan Kepala Staf Angkatan Udara Nomor 10 Tahun 2021 tentang Organisasi dan Tugas Staf Logistik TNI Angkatan Udara. Jakarta: TNI AU.</w:t>
-      </w:r>
     </w:p>
     <w:p>
       <w:pPr>
@@ -32233,14 +31429,23 @@
     </w:p>
     <w:p>
       <w:pPr>
-        <w:jc w:val="both"/>
-        <w:rPr>
-          <w:rFonts w:ascii="Arial" w:hAnsi="Arial" w:cs="Arial"/>
-          <w:sz w:val="24"/>
-          <w:szCs w:val="24"/>
-          <w:lang w:val="sv-SE"/>
-        </w:rPr>
-      </w:pPr>
+        <w:spacing w:after="160" w:line="259" w:lineRule="auto"/>
+        <w:rPr>
+          <w:rFonts w:ascii="Arial" w:hAnsi="Arial" w:cs="Arial"/>
+          <w:sz w:val="24"/>
+          <w:szCs w:val="24"/>
+          <w:lang w:val="sv-SE"/>
+        </w:rPr>
+      </w:pPr>
+      <w:r>
+        <w:rPr>
+          <w:rFonts w:ascii="Arial" w:hAnsi="Arial" w:cs="Arial"/>
+          <w:sz w:val="24"/>
+          <w:szCs w:val="24"/>
+          <w:lang w:val="sv-SE"/>
+        </w:rPr>
+        <w:br w:type="page"/>
+      </w:r>
     </w:p>
     <w:p>
       <w:pPr>
@@ -32552,16 +31757,6 @@
           <w:rFonts w:ascii="Arial" w:hAnsi="Arial" w:cs="Arial"/>
           <w:b/>
           <w:bCs/>
-          <w:sz w:val="24"/>
-          <w:szCs w:val="24"/>
-        </w:rPr>
-      </w:pPr>
-    </w:p>
-    <w:p>
-      <w:pPr>
-        <w:jc w:val="both"/>
-        <w:rPr>
-          <w:rFonts w:ascii="Arial" w:hAnsi="Arial" w:cs="Arial"/>
           <w:sz w:val="24"/>
           <w:szCs w:val="24"/>
         </w:rPr>

</xml_diff>

<commit_message>
finish bab 3 isi
</commit_message>
<xml_diff>
--- a/bab iii format.docx
+++ b/bab iii format.docx
@@ -3140,6 +3140,7 @@
         <w:t xml:space="preserve">, </w:t>
       </w:r>
       <w:proofErr w:type="spellStart"/>
+      <w:proofErr w:type="gramStart"/>
       <w:r>
         <w:rPr>
           <w:rFonts w:ascii="Arial" w:eastAsia="Calibri" w:hAnsi="Arial" w:cs="Arial"/>
@@ -3150,6 +3151,7 @@
         <w:t>S.Sos</w:t>
       </w:r>
       <w:proofErr w:type="spellEnd"/>
+      <w:proofErr w:type="gramEnd"/>
       <w:r>
         <w:rPr>
           <w:rFonts w:ascii="Arial" w:eastAsia="Calibri" w:hAnsi="Arial" w:cs="Arial"/>
@@ -3160,6 +3162,7 @@
         <w:t xml:space="preserve">. </w:t>
       </w:r>
       <w:proofErr w:type="spellStart"/>
+      <w:proofErr w:type="gramStart"/>
       <w:r>
         <w:rPr>
           <w:rFonts w:ascii="Arial" w:eastAsia="Calibri" w:hAnsi="Arial" w:cs="Arial"/>
@@ -3188,6 +3191,7 @@
         <w:t>u</w:t>
       </w:r>
       <w:proofErr w:type="spellEnd"/>
+      <w:proofErr w:type="gramEnd"/>
       <w:r>
         <w:rPr>
           <w:rFonts w:ascii="Arial" w:eastAsia="Calibri" w:hAnsi="Arial" w:cs="Arial"/>
@@ -4877,8 +4881,9 @@
           <w:szCs w:val="24"/>
           <w:lang w:val="fr-FR"/>
         </w:rPr>
-        <w:t>A.Md.</w:t>
-      </w:r>
+        <w:t>A.</w:t>
+      </w:r>
+      <w:proofErr w:type="gramStart"/>
       <w:r>
         <w:rPr>
           <w:rFonts w:ascii="Arial" w:eastAsia="Calibri" w:hAnsi="Arial" w:cs="Arial"/>
@@ -4886,9 +4891,19 @@
           <w:szCs w:val="24"/>
           <w:lang w:val="fr-FR"/>
         </w:rPr>
+        <w:t>Md.</w:t>
+      </w:r>
+      <w:r>
+        <w:rPr>
+          <w:rFonts w:ascii="Arial" w:eastAsia="Calibri" w:hAnsi="Arial" w:cs="Arial"/>
+          <w:sz w:val="24"/>
+          <w:szCs w:val="24"/>
+          <w:lang w:val="fr-FR"/>
+        </w:rPr>
         <w:t>Kom</w:t>
       </w:r>
       <w:proofErr w:type="spellEnd"/>
+      <w:proofErr w:type="gramEnd"/>
       <w:r>
         <w:rPr>
           <w:rFonts w:ascii="Arial" w:eastAsia="Calibri" w:hAnsi="Arial" w:cs="Arial"/>

</xml_diff>